<commit_message>
Update scope, context and attributes for dataset
</commit_message>
<xml_diff>
--- a/M2851_practica.docx
+++ b/M2851_practica.docx
@@ -111,16 +111,7 @@
           <w:sz w:val="52"/>
           <w:szCs w:val="22"/>
         </w:rPr>
-        <w:t xml:space="preserve"> de </w:t>
-      </w:r>
-      <w:r>
-        <w:rPr>
-          <w:b/>
-          <w:color w:val="000078"/>
-          <w:sz w:val="52"/>
-          <w:szCs w:val="22"/>
-        </w:rPr>
-        <w:t>ciencia y tecnología</w:t>
+        <w:t xml:space="preserve"> de ciencia y tecnología</w:t>
       </w:r>
     </w:p>
     <w:p>
@@ -1090,14 +1081,14 @@
         <w:rPr>
           <w:color w:val="000078"/>
           <w:w w:val="105"/>
-          <w:sz w:val="21"/>
-        </w:rPr>
-      </w:pPr>
-      <w:r>
-        <w:rPr>
-          <w:color w:val="000078"/>
-          <w:w w:val="105"/>
-          <w:sz w:val="21"/>
+          <w:szCs w:val="24"/>
+        </w:rPr>
+      </w:pPr>
+      <w:r>
+        <w:rPr>
+          <w:color w:val="000078"/>
+          <w:w w:val="105"/>
+          <w:szCs w:val="24"/>
         </w:rPr>
         <w:t>En esta práctica se elabora un caso práctico orientado a aprender a identificar los datos relevantes para un proyecto analítico y usar las herramientas de extracción de datos</w:t>
       </w:r>
@@ -1105,7 +1096,7 @@
         <w:rPr>
           <w:color w:val="000078"/>
           <w:w w:val="105"/>
-          <w:sz w:val="21"/>
+          <w:szCs w:val="24"/>
         </w:rPr>
         <w:t xml:space="preserve">. </w:t>
       </w:r>
@@ -1117,7 +1108,7 @@
         <w:rPr>
           <w:color w:val="000078"/>
           <w:w w:val="105"/>
-          <w:sz w:val="21"/>
+          <w:szCs w:val="24"/>
         </w:rPr>
       </w:pPr>
     </w:p>
@@ -1128,14 +1119,14 @@
         <w:rPr>
           <w:color w:val="000078"/>
           <w:w w:val="105"/>
-          <w:sz w:val="21"/>
-        </w:rPr>
-      </w:pPr>
-      <w:r>
-        <w:rPr>
-          <w:color w:val="000078"/>
-          <w:w w:val="105"/>
-          <w:sz w:val="21"/>
+          <w:szCs w:val="24"/>
+        </w:rPr>
+      </w:pPr>
+      <w:r>
+        <w:rPr>
+          <w:color w:val="000078"/>
+          <w:w w:val="105"/>
+          <w:szCs w:val="24"/>
         </w:rPr>
         <w:t>Los objetivos concretos de esta práctica son:</w:t>
       </w:r>
@@ -1152,14 +1143,14 @@
         <w:rPr>
           <w:color w:val="000078"/>
           <w:w w:val="105"/>
-          <w:sz w:val="21"/>
-        </w:rPr>
-      </w:pPr>
-      <w:r>
-        <w:rPr>
-          <w:color w:val="000078"/>
-          <w:w w:val="105"/>
-          <w:sz w:val="21"/>
+          <w:szCs w:val="24"/>
+        </w:rPr>
+      </w:pPr>
+      <w:r>
+        <w:rPr>
+          <w:color w:val="000078"/>
+          <w:w w:val="105"/>
+          <w:szCs w:val="24"/>
         </w:rPr>
         <w:t>Aprender a aplicar los conocimientos adquiridos y su capacidad de resolución de problemas en entornos nuevos o poco conocidos dentro de contextos más amplios o multidisciplinarios.</w:t>
       </w:r>
@@ -1176,14 +1167,14 @@
         <w:rPr>
           <w:color w:val="000078"/>
           <w:w w:val="105"/>
-          <w:sz w:val="21"/>
-        </w:rPr>
-      </w:pPr>
-      <w:r>
-        <w:rPr>
-          <w:color w:val="000078"/>
-          <w:w w:val="105"/>
-          <w:sz w:val="21"/>
+          <w:szCs w:val="24"/>
+        </w:rPr>
+      </w:pPr>
+      <w:r>
+        <w:rPr>
+          <w:color w:val="000078"/>
+          <w:w w:val="105"/>
+          <w:szCs w:val="24"/>
         </w:rPr>
         <w:t>Saber identificar los datos relevantes que su tratamiento aportan valor a una empresa y la identificación de nuevos proyectos analíticos.</w:t>
       </w:r>
@@ -1200,14 +1191,14 @@
         <w:rPr>
           <w:color w:val="000078"/>
           <w:w w:val="105"/>
-          <w:sz w:val="21"/>
-        </w:rPr>
-      </w:pPr>
-      <w:r>
-        <w:rPr>
-          <w:color w:val="000078"/>
-          <w:w w:val="105"/>
-          <w:sz w:val="21"/>
+          <w:szCs w:val="24"/>
+        </w:rPr>
+      </w:pPr>
+      <w:r>
+        <w:rPr>
+          <w:color w:val="000078"/>
+          <w:w w:val="105"/>
+          <w:szCs w:val="24"/>
         </w:rPr>
         <w:t>Saber identificar los datos relevantes para realizar un proyecto analítico.</w:t>
       </w:r>
@@ -1224,14 +1215,14 @@
         <w:rPr>
           <w:color w:val="000078"/>
           <w:w w:val="105"/>
-          <w:sz w:val="21"/>
-        </w:rPr>
-      </w:pPr>
-      <w:r>
-        <w:rPr>
-          <w:color w:val="000078"/>
-          <w:w w:val="105"/>
-          <w:sz w:val="21"/>
+          <w:szCs w:val="24"/>
+        </w:rPr>
+      </w:pPr>
+      <w:r>
+        <w:rPr>
+          <w:color w:val="000078"/>
+          <w:w w:val="105"/>
+          <w:szCs w:val="24"/>
         </w:rPr>
         <w:t xml:space="preserve">Capturar datos de diferentes fuentes de datos (tales como redes sociales, web de datos o repositorios) y mediante diferentes mecanismos (tales como </w:t>
       </w:r>
@@ -1240,7 +1231,7 @@
         <w:rPr>
           <w:color w:val="000078"/>
           <w:w w:val="105"/>
-          <w:sz w:val="21"/>
+          <w:szCs w:val="24"/>
         </w:rPr>
         <w:t>queries</w:t>
       </w:r>
@@ -1249,27 +1240,9 @@
         <w:rPr>
           <w:color w:val="000078"/>
           <w:w w:val="105"/>
-          <w:sz w:val="21"/>
-        </w:rPr>
-        <w:t xml:space="preserve">, API y </w:t>
-      </w:r>
-      <w:proofErr w:type="spellStart"/>
-      <w:r>
-        <w:rPr>
-          <w:color w:val="000078"/>
-          <w:w w:val="105"/>
-          <w:sz w:val="21"/>
-        </w:rPr>
-        <w:t>scraping</w:t>
-      </w:r>
-      <w:proofErr w:type="spellEnd"/>
-      <w:r>
-        <w:rPr>
-          <w:color w:val="000078"/>
-          <w:w w:val="105"/>
-          <w:sz w:val="21"/>
-        </w:rPr>
-        <w:t>).</w:t>
+          <w:szCs w:val="24"/>
+        </w:rPr>
+        <w:t>, API y scraping).</w:t>
       </w:r>
     </w:p>
     <w:p>
@@ -1284,14 +1257,14 @@
         <w:rPr>
           <w:color w:val="000078"/>
           <w:w w:val="105"/>
-          <w:sz w:val="21"/>
-        </w:rPr>
-      </w:pPr>
-      <w:r>
-        <w:rPr>
-          <w:color w:val="000078"/>
-          <w:w w:val="105"/>
-          <w:sz w:val="21"/>
+          <w:szCs w:val="24"/>
+        </w:rPr>
+      </w:pPr>
+      <w:r>
+        <w:rPr>
+          <w:color w:val="000078"/>
+          <w:w w:val="105"/>
+          <w:szCs w:val="24"/>
         </w:rPr>
         <w:t>Actuar con los principios éticos y legales relacionados con la manipulación de datos en función del ámbito de aplicación.</w:t>
       </w:r>
@@ -1308,14 +1281,14 @@
         <w:rPr>
           <w:color w:val="000078"/>
           <w:w w:val="105"/>
-          <w:sz w:val="21"/>
-        </w:rPr>
-      </w:pPr>
-      <w:r>
-        <w:rPr>
-          <w:color w:val="000078"/>
-          <w:w w:val="105"/>
-          <w:sz w:val="21"/>
+          <w:szCs w:val="24"/>
+        </w:rPr>
+      </w:pPr>
+      <w:r>
+        <w:rPr>
+          <w:color w:val="000078"/>
+          <w:w w:val="105"/>
+          <w:szCs w:val="24"/>
         </w:rPr>
         <w:t>Desarrollar la capacidad de búsqueda, gestión y uso de la información y de los recursos.</w:t>
       </w:r>
@@ -1390,6 +1363,8 @@
           <w:bCs/>
           <w:color w:val="000078"/>
           <w:w w:val="105"/>
+          <w:sz w:val="22"/>
+          <w:szCs w:val="22"/>
         </w:rPr>
       </w:pPr>
       <w:r>
@@ -1397,6 +1372,8 @@
           <w:bCs/>
           <w:color w:val="000078"/>
           <w:w w:val="105"/>
+          <w:sz w:val="22"/>
+          <w:szCs w:val="22"/>
         </w:rPr>
         <w:t xml:space="preserve">En esta </w:t>
       </w:r>
@@ -1405,6 +1382,8 @@
           <w:bCs/>
           <w:color w:val="000078"/>
           <w:w w:val="105"/>
+          <w:sz w:val="22"/>
+          <w:szCs w:val="22"/>
         </w:rPr>
         <w:t>práctica</w:t>
       </w:r>
@@ -1413,6 +1392,8 @@
           <w:bCs/>
           <w:color w:val="000078"/>
           <w:w w:val="105"/>
+          <w:sz w:val="22"/>
+          <w:szCs w:val="22"/>
         </w:rPr>
         <w:t xml:space="preserve"> se desarrollan las siguientes competencias del Máster de Data </w:t>
       </w:r>
@@ -1422,6 +1403,8 @@
           <w:bCs/>
           <w:color w:val="000078"/>
           <w:w w:val="105"/>
+          <w:sz w:val="22"/>
+          <w:szCs w:val="22"/>
         </w:rPr>
         <w:t>Science</w:t>
       </w:r>
@@ -1431,6 +1414,8 @@
           <w:bCs/>
           <w:color w:val="000078"/>
           <w:w w:val="105"/>
+          <w:sz w:val="22"/>
+          <w:szCs w:val="22"/>
         </w:rPr>
         <w:t xml:space="preserve">: </w:t>
       </w:r>
@@ -1444,6 +1429,8 @@
           <w:bCs/>
           <w:color w:val="000078"/>
           <w:w w:val="105"/>
+          <w:sz w:val="22"/>
+          <w:szCs w:val="22"/>
         </w:rPr>
       </w:pPr>
     </w:p>
@@ -1461,6 +1448,8 @@
           <w:bCs/>
           <w:color w:val="000078"/>
           <w:w w:val="105"/>
+          <w:sz w:val="22"/>
+          <w:szCs w:val="22"/>
         </w:rPr>
       </w:pPr>
       <w:r>
@@ -1468,6 +1457,8 @@
           <w:bCs/>
           <w:color w:val="000078"/>
           <w:w w:val="105"/>
+          <w:sz w:val="22"/>
+          <w:szCs w:val="22"/>
         </w:rPr>
         <w:t>Capacidad de analizar un problema en el nivel de abstracción adecuado a cada situación y aplicar las habilidades y conocimientos adquiridos para abordarlo y resolverlo.</w:t>
       </w:r>
@@ -1486,6 +1477,8 @@
           <w:bCs/>
           <w:color w:val="000078"/>
           <w:w w:val="105"/>
+          <w:sz w:val="22"/>
+          <w:szCs w:val="22"/>
         </w:rPr>
         <w:sectPr>
           <w:headerReference w:type="default" r:id="rId8"/>
@@ -1501,26 +1494,10 @@
           <w:bCs/>
           <w:color w:val="000078"/>
           <w:w w:val="105"/>
-        </w:rPr>
-        <w:t xml:space="preserve">Capacidad para aplicar las técnicas específicas de web </w:t>
-      </w:r>
-      <w:proofErr w:type="spellStart"/>
-      <w:r>
-        <w:rPr>
-          <w:bCs/>
-          <w:color w:val="000078"/>
-          <w:w w:val="105"/>
-        </w:rPr>
-        <w:t>scraping</w:t>
-      </w:r>
-      <w:proofErr w:type="spellEnd"/>
-      <w:r>
-        <w:rPr>
-          <w:bCs/>
-          <w:color w:val="000078"/>
-          <w:w w:val="105"/>
-        </w:rPr>
-        <w:t>.</w:t>
+          <w:sz w:val="22"/>
+          <w:szCs w:val="22"/>
+        </w:rPr>
+        <w:t>Capacidad para aplicar las técnicas específicas de web scraping.</w:t>
       </w:r>
     </w:p>
     <w:p>
@@ -1614,12 +1591,16 @@
         <w:rPr>
           <w:color w:val="000078"/>
           <w:w w:val="105"/>
-        </w:rPr>
-      </w:pPr>
-      <w:r>
-        <w:rPr>
-          <w:color w:val="000078"/>
-          <w:w w:val="105"/>
+          <w:sz w:val="22"/>
+          <w:szCs w:val="22"/>
+        </w:rPr>
+      </w:pPr>
+      <w:r>
+        <w:rPr>
+          <w:color w:val="000078"/>
+          <w:w w:val="105"/>
+          <w:sz w:val="22"/>
+          <w:szCs w:val="22"/>
         </w:rPr>
         <w:t xml:space="preserve">Cada día más personas están más interesadas en la lectura mediante </w:t>
       </w:r>
@@ -1627,24 +1608,46 @@
         <w:rPr>
           <w:color w:val="000078"/>
           <w:w w:val="105"/>
-        </w:rPr>
-        <w:t xml:space="preserve">contenido digital, es por esto que la industria del </w:t>
-      </w:r>
-      <w:proofErr w:type="spellStart"/>
-      <w:r>
-        <w:rPr>
-          <w:color w:val="000078"/>
-          <w:w w:val="105"/>
-        </w:rPr>
-        <w:t>ebook</w:t>
-      </w:r>
-      <w:proofErr w:type="spellEnd"/>
-      <w:r>
-        <w:rPr>
-          <w:color w:val="000078"/>
-          <w:w w:val="105"/>
-        </w:rPr>
-        <w:t xml:space="preserve"> ha permitido ampliar los mercados. La industria de la investigación y la ciencia también están migrando a estas plataformas provocando una mayor difusión y cercanía con la población a temas que antes solo estaban en boca de la comunidad científica.</w:t>
+          <w:sz w:val="22"/>
+          <w:szCs w:val="22"/>
+        </w:rPr>
+        <w:t xml:space="preserve">contenido digital, es por esto </w:t>
+      </w:r>
+      <w:r>
+        <w:rPr>
+          <w:color w:val="000078"/>
+          <w:w w:val="105"/>
+          <w:sz w:val="22"/>
+          <w:szCs w:val="22"/>
+        </w:rPr>
+        <w:t>por lo que</w:t>
+      </w:r>
+      <w:r>
+        <w:rPr>
+          <w:color w:val="000078"/>
+          <w:w w:val="105"/>
+          <w:sz w:val="22"/>
+          <w:szCs w:val="22"/>
+        </w:rPr>
+        <w:t xml:space="preserve"> la industria del e</w:t>
+      </w:r>
+      <w:r>
+        <w:rPr>
+          <w:color w:val="000078"/>
+          <w:w w:val="105"/>
+          <w:sz w:val="22"/>
+          <w:szCs w:val="22"/>
+        </w:rPr>
+        <w:t>B</w:t>
+      </w:r>
+      <w:r>
+        <w:rPr>
+          <w:color w:val="000078"/>
+          <w:w w:val="105"/>
+          <w:sz w:val="22"/>
+          <w:szCs w:val="22"/>
+        </w:rPr>
+        <w:t>ook ha permitido ampliar los mercados. La industria de la investigación y la ciencia también están migrando a estas plataformas provocando una mayor difusión y cercanía con la población a temas que antes solo estaban en boca de la comunidad científica.</w:t>
       </w:r>
     </w:p>
     <w:p>
@@ -1711,35 +1714,43 @@
         <w:rPr>
           <w:color w:val="000078"/>
           <w:w w:val="105"/>
-        </w:rPr>
-      </w:pPr>
-      <w:r>
-        <w:rPr>
-          <w:color w:val="000078"/>
-          <w:w w:val="105"/>
-        </w:rPr>
-        <w:t xml:space="preserve">Se ha seleccionado la el sitio web de </w:t>
-      </w:r>
-      <w:proofErr w:type="spellStart"/>
-      <w:r>
-        <w:rPr>
-          <w:color w:val="000078"/>
-          <w:w w:val="105"/>
-        </w:rPr>
-        <w:t>springer</w:t>
-      </w:r>
-      <w:proofErr w:type="spellEnd"/>
-      <w:r>
-        <w:rPr>
-          <w:color w:val="000078"/>
-          <w:w w:val="105"/>
-        </w:rPr>
-        <w:t xml:space="preserve">, ya que ofrece una gama muy amplia </w:t>
-      </w:r>
-      <w:r>
-        <w:rPr>
-          <w:color w:val="000078"/>
-          <w:w w:val="105"/>
+          <w:sz w:val="22"/>
+          <w:szCs w:val="22"/>
+        </w:rPr>
+      </w:pPr>
+      <w:r>
+        <w:rPr>
+          <w:color w:val="000078"/>
+          <w:w w:val="105"/>
+          <w:sz w:val="22"/>
+          <w:szCs w:val="22"/>
+        </w:rPr>
+        <w:t xml:space="preserve">Se ha seleccionado el sitio web de </w:t>
+      </w:r>
+      <w:r>
+        <w:rPr>
+          <w:color w:val="000078"/>
+          <w:w w:val="105"/>
+          <w:sz w:val="22"/>
+          <w:szCs w:val="22"/>
+        </w:rPr>
+        <w:t>S</w:t>
+      </w:r>
+      <w:r>
+        <w:rPr>
+          <w:color w:val="000078"/>
+          <w:w w:val="105"/>
+          <w:sz w:val="22"/>
+          <w:szCs w:val="22"/>
+        </w:rPr>
+        <w:t xml:space="preserve">pringer, ya que ofrece una gama muy amplia </w:t>
+      </w:r>
+      <w:r>
+        <w:rPr>
+          <w:color w:val="000078"/>
+          <w:w w:val="105"/>
+          <w:sz w:val="22"/>
+          <w:szCs w:val="22"/>
         </w:rPr>
         <w:t xml:space="preserve">libros en formato físico y digital </w:t>
       </w:r>
@@ -1747,20 +1758,17 @@
         <w:rPr>
           <w:color w:val="000078"/>
           <w:w w:val="105"/>
-        </w:rPr>
-        <w:t xml:space="preserve">de </w:t>
-      </w:r>
-      <w:r>
-        <w:rPr>
-          <w:color w:val="000078"/>
-          <w:w w:val="105"/>
-        </w:rPr>
-        <w:t>ciencia</w:t>
-      </w:r>
-      <w:r>
-        <w:rPr>
-          <w:color w:val="000078"/>
-          <w:w w:val="105"/>
+          <w:sz w:val="22"/>
+          <w:szCs w:val="22"/>
+        </w:rPr>
+        <w:t>de ciencia</w:t>
+      </w:r>
+      <w:r>
+        <w:rPr>
+          <w:color w:val="000078"/>
+          <w:w w:val="105"/>
+          <w:sz w:val="22"/>
+          <w:szCs w:val="22"/>
         </w:rPr>
         <w:t xml:space="preserve">, </w:t>
       </w:r>
@@ -1768,6 +1776,8 @@
         <w:rPr>
           <w:color w:val="000078"/>
           <w:w w:val="105"/>
+          <w:sz w:val="22"/>
+          <w:szCs w:val="22"/>
         </w:rPr>
         <w:t>tecnología</w:t>
       </w:r>
@@ -1775,13 +1785,53 @@
         <w:rPr>
           <w:color w:val="000078"/>
           <w:w w:val="105"/>
-        </w:rPr>
-        <w:t xml:space="preserve"> y medicina dado que es </w:t>
-      </w:r>
-      <w:r>
-        <w:rPr>
-          <w:color w:val="000078"/>
-          <w:w w:val="105"/>
+          <w:sz w:val="22"/>
+          <w:szCs w:val="22"/>
+        </w:rPr>
+        <w:t>,</w:t>
+      </w:r>
+      <w:r>
+        <w:rPr>
+          <w:color w:val="000078"/>
+          <w:w w:val="105"/>
+          <w:sz w:val="22"/>
+          <w:szCs w:val="22"/>
+        </w:rPr>
+        <w:t xml:space="preserve"> medicina </w:t>
+      </w:r>
+      <w:r>
+        <w:rPr>
+          <w:color w:val="000078"/>
+          <w:w w:val="105"/>
+          <w:sz w:val="22"/>
+          <w:szCs w:val="22"/>
+        </w:rPr>
+        <w:t xml:space="preserve">y </w:t>
+      </w:r>
+      <w:r>
+        <w:rPr>
+          <w:color w:val="000078"/>
+          <w:w w:val="105"/>
+          <w:sz w:val="22"/>
+          <w:szCs w:val="22"/>
+        </w:rPr>
+        <w:t xml:space="preserve">más; </w:t>
+      </w:r>
+      <w:r>
+        <w:rPr>
+          <w:color w:val="000078"/>
+          <w:w w:val="105"/>
+          <w:sz w:val="22"/>
+          <w:szCs w:val="22"/>
+        </w:rPr>
+        <w:t xml:space="preserve">dado que es </w:t>
+      </w:r>
+      <w:r>
+        <w:rPr>
+          <w:color w:val="000078"/>
+          <w:w w:val="105"/>
+          <w:sz w:val="22"/>
+          <w:szCs w:val="22"/>
         </w:rPr>
         <w:t xml:space="preserve">una </w:t>
       </w:r>
@@ -1789,6 +1839,8 @@
         <w:rPr>
           <w:color w:val="000078"/>
           <w:w w:val="105"/>
+          <w:sz w:val="22"/>
+          <w:szCs w:val="22"/>
         </w:rPr>
         <w:t>de las</w:t>
       </w:r>
@@ -1796,6 +1848,8 @@
         <w:rPr>
           <w:color w:val="000078"/>
           <w:w w:val="105"/>
+          <w:sz w:val="22"/>
+          <w:szCs w:val="22"/>
         </w:rPr>
         <w:t xml:space="preserve"> </w:t>
       </w:r>
@@ -1803,27 +1857,17 @@
         <w:rPr>
           <w:color w:val="000078"/>
           <w:w w:val="105"/>
-        </w:rPr>
-        <w:t>mayor</w:t>
-      </w:r>
-      <w:r>
-        <w:rPr>
-          <w:color w:val="000078"/>
-          <w:w w:val="105"/>
-        </w:rPr>
-        <w:t>es</w:t>
-      </w:r>
-      <w:r>
-        <w:rPr>
-          <w:color w:val="000078"/>
-          <w:w w:val="105"/>
-        </w:rPr>
-        <w:t xml:space="preserve"> editoriales</w:t>
-      </w:r>
-      <w:r>
-        <w:rPr>
-          <w:color w:val="000078"/>
-          <w:w w:val="105"/>
+          <w:sz w:val="22"/>
+          <w:szCs w:val="22"/>
+        </w:rPr>
+        <w:t>mayores editoriales</w:t>
+      </w:r>
+      <w:r>
+        <w:rPr>
+          <w:color w:val="000078"/>
+          <w:w w:val="105"/>
+          <w:sz w:val="22"/>
+          <w:szCs w:val="22"/>
         </w:rPr>
         <w:t xml:space="preserve"> de libros y la segunda más grande a nivel mundial en publicaciones científicas</w:t>
       </w:r>
@@ -1831,6 +1875,8 @@
         <w:rPr>
           <w:color w:val="000078"/>
           <w:w w:val="105"/>
+          <w:sz w:val="22"/>
+          <w:szCs w:val="22"/>
         </w:rPr>
         <w:t xml:space="preserve">. </w:t>
       </w:r>
@@ -1844,6 +1890,8 @@
         <w:rPr>
           <w:color w:val="000078"/>
           <w:w w:val="105"/>
+          <w:sz w:val="22"/>
+          <w:szCs w:val="22"/>
         </w:rPr>
       </w:pPr>
     </w:p>
@@ -1856,14 +1904,99 @@
         <w:rPr>
           <w:color w:val="000078"/>
           <w:w w:val="105"/>
-        </w:rPr>
-      </w:pPr>
-      <w:r>
-        <w:rPr>
-          <w:color w:val="000078"/>
-          <w:w w:val="105"/>
-        </w:rPr>
-        <w:t>Dado que en este sitio web ofrece la posibilidad de adquirir libros en formato físico y digital se ha decidido analizar cual es la diferencia de precios entre estos dos formatos he intentar conocer cuando es más conveniente comprarlos en el formato deseado.</w:t>
+          <w:sz w:val="22"/>
+          <w:szCs w:val="22"/>
+        </w:rPr>
+      </w:pPr>
+      <w:r>
+        <w:rPr>
+          <w:color w:val="000078"/>
+          <w:w w:val="105"/>
+          <w:sz w:val="22"/>
+          <w:szCs w:val="22"/>
+          <w:highlight w:val="yellow"/>
+        </w:rPr>
+        <w:t>Considerando q</w:t>
+      </w:r>
+      <w:r>
+        <w:rPr>
+          <w:color w:val="000078"/>
+          <w:w w:val="105"/>
+          <w:sz w:val="22"/>
+          <w:szCs w:val="22"/>
+          <w:highlight w:val="yellow"/>
+        </w:rPr>
+        <w:t>ue en este sitio web ofrece la posibilidad de adquirir libros en formato físico y digital se ha decidido analizar cu</w:t>
+      </w:r>
+      <w:r>
+        <w:rPr>
+          <w:color w:val="000078"/>
+          <w:w w:val="105"/>
+          <w:sz w:val="22"/>
+          <w:szCs w:val="22"/>
+          <w:highlight w:val="yellow"/>
+        </w:rPr>
+        <w:t>á</w:t>
+      </w:r>
+      <w:r>
+        <w:rPr>
+          <w:color w:val="000078"/>
+          <w:w w:val="105"/>
+          <w:sz w:val="22"/>
+          <w:szCs w:val="22"/>
+          <w:highlight w:val="yellow"/>
+        </w:rPr>
+        <w:t xml:space="preserve">l es la diferencia de precios entre estos dos formatos he intentar conocer cuando es más conveniente comprarlos en </w:t>
+      </w:r>
+      <w:r>
+        <w:rPr>
+          <w:color w:val="000078"/>
+          <w:w w:val="105"/>
+          <w:sz w:val="22"/>
+          <w:szCs w:val="22"/>
+          <w:highlight w:val="yellow"/>
+        </w:rPr>
+        <w:t>un determinado formato</w:t>
+      </w:r>
+      <w:r>
+        <w:rPr>
+          <w:color w:val="000078"/>
+          <w:w w:val="105"/>
+          <w:sz w:val="22"/>
+          <w:szCs w:val="22"/>
+          <w:highlight w:val="yellow"/>
+        </w:rPr>
+        <w:t>.</w:t>
+      </w:r>
+      <w:r>
+        <w:rPr>
+          <w:color w:val="000078"/>
+          <w:w w:val="105"/>
+          <w:sz w:val="22"/>
+          <w:szCs w:val="22"/>
+          <w:highlight w:val="yellow"/>
+        </w:rPr>
+        <w:t xml:space="preserve"> </w:t>
+      </w:r>
+      <w:r>
+        <w:rPr>
+          <w:color w:val="000078"/>
+          <w:w w:val="105"/>
+          <w:sz w:val="22"/>
+          <w:szCs w:val="22"/>
+          <w:highlight w:val="yellow"/>
+        </w:rPr>
+        <w:t>Además,</w:t>
+      </w:r>
+      <w:r>
+        <w:rPr>
+          <w:color w:val="000078"/>
+          <w:w w:val="105"/>
+          <w:sz w:val="22"/>
+          <w:szCs w:val="22"/>
+          <w:highlight w:val="yellow"/>
+        </w:rPr>
+        <w:t xml:space="preserve"> se quiere analizar la frecuencia de publicaciones anuales en las diferentes temáticas que corresponden a una disciplina que contiene el portal.</w:t>
       </w:r>
     </w:p>
     <w:p>
@@ -1917,21 +2050,8 @@
           <w:sz w:val="24"/>
           <w:szCs w:val="24"/>
         </w:rPr>
-        <w:t xml:space="preserve"> del </w:t>
-      </w:r>
-      <w:proofErr w:type="spellStart"/>
-      <w:r>
-        <w:rPr>
-          <w:b/>
-          <w:bCs/>
-          <w:color w:val="000078"/>
-          <w:w w:val="105"/>
-          <w:sz w:val="24"/>
-          <w:szCs w:val="24"/>
-        </w:rPr>
-        <w:t>dataset</w:t>
-      </w:r>
-      <w:proofErr w:type="spellEnd"/>
+        <w:t xml:space="preserve"> del dataset</w:t>
+      </w:r>
     </w:p>
     <w:p>
       <w:pPr>
@@ -1954,35 +2074,25 @@
         <w:rPr>
           <w:color w:val="000078"/>
           <w:w w:val="105"/>
-        </w:rPr>
-      </w:pPr>
-      <w:r>
-        <w:rPr>
-          <w:color w:val="000078"/>
-          <w:w w:val="105"/>
-        </w:rPr>
-        <w:t xml:space="preserve">El </w:t>
-      </w:r>
-      <w:proofErr w:type="spellStart"/>
-      <w:r>
-        <w:rPr>
-          <w:color w:val="000078"/>
-          <w:w w:val="105"/>
-        </w:rPr>
-        <w:t>dataset</w:t>
-      </w:r>
-      <w:proofErr w:type="spellEnd"/>
-      <w:r>
-        <w:rPr>
-          <w:color w:val="000078"/>
-          <w:w w:val="105"/>
-        </w:rPr>
-        <w:t xml:space="preserve"> está basado en poder encontrar toda la información sobre un </w:t>
-      </w:r>
-      <w:r>
-        <w:rPr>
-          <w:color w:val="000078"/>
-          <w:w w:val="105"/>
+          <w:sz w:val="22"/>
+          <w:szCs w:val="22"/>
+        </w:rPr>
+      </w:pPr>
+      <w:r>
+        <w:rPr>
+          <w:color w:val="000078"/>
+          <w:w w:val="105"/>
+          <w:sz w:val="22"/>
+          <w:szCs w:val="22"/>
+        </w:rPr>
+        <w:t xml:space="preserve">El dataset está basado en poder encontrar toda la información sobre un </w:t>
+      </w:r>
+      <w:r>
+        <w:rPr>
+          <w:color w:val="000078"/>
+          <w:w w:val="105"/>
+          <w:sz w:val="22"/>
+          <w:szCs w:val="22"/>
         </w:rPr>
         <w:t>libro</w:t>
       </w:r>
@@ -1990,29 +2100,35 @@
         <w:rPr>
           <w:color w:val="000078"/>
           <w:w w:val="105"/>
+          <w:sz w:val="22"/>
+          <w:szCs w:val="22"/>
         </w:rPr>
         <w:t xml:space="preserve"> publicado en el sitio </w:t>
       </w:r>
-      <w:proofErr w:type="spellStart"/>
-      <w:r>
-        <w:rPr>
-          <w:color w:val="000078"/>
-          <w:w w:val="105"/>
-        </w:rPr>
-        <w:t>springer</w:t>
-      </w:r>
-      <w:proofErr w:type="spellEnd"/>
-      <w:r>
-        <w:rPr>
-          <w:color w:val="000078"/>
-          <w:w w:val="105"/>
-        </w:rPr>
-        <w:t>, partiendo desde el nombre hasta el costo</w:t>
-      </w:r>
-      <w:r>
-        <w:rPr>
-          <w:color w:val="000078"/>
-          <w:w w:val="105"/>
+      <w:r>
+        <w:rPr>
+          <w:color w:val="000078"/>
+          <w:w w:val="105"/>
+          <w:sz w:val="22"/>
+          <w:szCs w:val="22"/>
+        </w:rPr>
+        <w:t>S</w:t>
+      </w:r>
+      <w:r>
+        <w:rPr>
+          <w:color w:val="000078"/>
+          <w:w w:val="105"/>
+          <w:sz w:val="22"/>
+          <w:szCs w:val="22"/>
+        </w:rPr>
+        <w:t>pringer, partiendo desde el nombre hasta el costo</w:t>
+      </w:r>
+      <w:r>
+        <w:rPr>
+          <w:color w:val="000078"/>
+          <w:w w:val="105"/>
+          <w:sz w:val="22"/>
+          <w:szCs w:val="22"/>
         </w:rPr>
         <w:t>.</w:t>
       </w:r>
@@ -2026,6 +2142,8 @@
         <w:rPr>
           <w:color w:val="000078"/>
           <w:w w:val="105"/>
+          <w:sz w:val="22"/>
+          <w:szCs w:val="22"/>
         </w:rPr>
       </w:pPr>
     </w:p>
@@ -2038,30 +2156,18 @@
         <w:rPr>
           <w:color w:val="000078"/>
           <w:w w:val="105"/>
-        </w:rPr>
-      </w:pPr>
-      <w:r>
-        <w:rPr>
-          <w:color w:val="000078"/>
-          <w:w w:val="105"/>
-        </w:rPr>
-        <w:t xml:space="preserve">Campos del </w:t>
-      </w:r>
-      <w:proofErr w:type="spellStart"/>
-      <w:r>
-        <w:rPr>
-          <w:color w:val="000078"/>
-          <w:w w:val="105"/>
-        </w:rPr>
-        <w:t>dataset</w:t>
-      </w:r>
-      <w:proofErr w:type="spellEnd"/>
-      <w:r>
-        <w:rPr>
-          <w:color w:val="000078"/>
-          <w:w w:val="105"/>
-        </w:rPr>
-        <w:t>:</w:t>
+          <w:sz w:val="22"/>
+          <w:szCs w:val="22"/>
+        </w:rPr>
+      </w:pPr>
+      <w:r>
+        <w:rPr>
+          <w:color w:val="000078"/>
+          <w:w w:val="105"/>
+          <w:sz w:val="22"/>
+          <w:szCs w:val="22"/>
+        </w:rPr>
+        <w:t>Campos del dataset:</w:t>
       </w:r>
     </w:p>
     <w:p>
@@ -2073,6 +2179,8 @@
         <w:rPr>
           <w:color w:val="000078"/>
           <w:w w:val="105"/>
+          <w:sz w:val="22"/>
+          <w:szCs w:val="22"/>
         </w:rPr>
       </w:pPr>
     </w:p>
@@ -2085,13 +2193,19 @@
         <w:rPr>
           <w:color w:val="000078"/>
           <w:w w:val="105"/>
+          <w:sz w:val="22"/>
+          <w:szCs w:val="22"/>
         </w:rPr>
       </w:pPr>
       <w:proofErr w:type="spellStart"/>
       <w:r>
         <w:rPr>
-          <w:color w:val="000078"/>
-          <w:w w:val="105"/>
+          <w:b/>
+          <w:bCs/>
+          <w:color w:val="000078"/>
+          <w:w w:val="105"/>
+          <w:sz w:val="22"/>
+          <w:szCs w:val="22"/>
         </w:rPr>
         <w:t>Fec_Informacion</w:t>
       </w:r>
@@ -2100,6 +2214,8 @@
         <w:rPr>
           <w:color w:val="000078"/>
           <w:w w:val="105"/>
+          <w:sz w:val="22"/>
+          <w:szCs w:val="22"/>
         </w:rPr>
         <w:t>:</w:t>
       </w:r>
@@ -2107,6 +2223,8 @@
         <w:rPr>
           <w:color w:val="000078"/>
           <w:w w:val="105"/>
+          <w:sz w:val="22"/>
+          <w:szCs w:val="22"/>
         </w:rPr>
         <w:t xml:space="preserve"> Fecha en la cual se ha consultado la información en el sitio web, el formato es </w:t>
       </w:r>
@@ -2115,6 +2233,8 @@
         <w:rPr>
           <w:color w:val="000078"/>
           <w:w w:val="105"/>
+          <w:sz w:val="22"/>
+          <w:szCs w:val="22"/>
         </w:rPr>
         <w:t>dd</w:t>
       </w:r>
@@ -2123,6 +2243,8 @@
         <w:rPr>
           <w:color w:val="000078"/>
           <w:w w:val="105"/>
+          <w:sz w:val="22"/>
+          <w:szCs w:val="22"/>
         </w:rPr>
         <w:t>/mm/</w:t>
       </w:r>
@@ -2131,6 +2253,8 @@
         <w:rPr>
           <w:color w:val="000078"/>
           <w:w w:val="105"/>
+          <w:sz w:val="22"/>
+          <w:szCs w:val="22"/>
         </w:rPr>
         <w:t>yyyy</w:t>
       </w:r>
@@ -2139,6 +2263,8 @@
         <w:rPr>
           <w:color w:val="000078"/>
           <w:w w:val="105"/>
+          <w:sz w:val="22"/>
+          <w:szCs w:val="22"/>
         </w:rPr>
         <w:t xml:space="preserve"> </w:t>
       </w:r>
@@ -2147,6 +2273,8 @@
         <w:rPr>
           <w:color w:val="000078"/>
           <w:w w:val="105"/>
+          <w:sz w:val="22"/>
+          <w:szCs w:val="22"/>
         </w:rPr>
         <w:t>hh:</w:t>
       </w:r>
@@ -2155,6 +2283,8 @@
         <w:rPr>
           <w:color w:val="000078"/>
           <w:w w:val="105"/>
+          <w:sz w:val="22"/>
+          <w:szCs w:val="22"/>
         </w:rPr>
         <w:t>mm:ss</w:t>
       </w:r>
@@ -2170,28 +2300,42 @@
         <w:rPr>
           <w:color w:val="000078"/>
           <w:w w:val="105"/>
+          <w:sz w:val="22"/>
+          <w:szCs w:val="22"/>
         </w:rPr>
       </w:pPr>
       <w:proofErr w:type="spellStart"/>
       <w:r>
         <w:rPr>
-          <w:color w:val="000078"/>
-          <w:w w:val="105"/>
+          <w:b/>
+          <w:bCs/>
+          <w:color w:val="000078"/>
+          <w:w w:val="105"/>
+          <w:sz w:val="22"/>
+          <w:szCs w:val="22"/>
         </w:rPr>
         <w:t>Nombre_</w:t>
       </w:r>
       <w:r>
         <w:rPr>
-          <w:color w:val="000078"/>
-          <w:w w:val="105"/>
+          <w:b/>
+          <w:bCs/>
+          <w:color w:val="000078"/>
+          <w:w w:val="105"/>
+          <w:sz w:val="22"/>
+          <w:szCs w:val="22"/>
         </w:rPr>
         <w:t>Libro</w:t>
       </w:r>
       <w:proofErr w:type="spellEnd"/>
       <w:r>
         <w:rPr>
-          <w:color w:val="000078"/>
-          <w:w w:val="105"/>
+          <w:b/>
+          <w:bCs/>
+          <w:color w:val="000078"/>
+          <w:w w:val="105"/>
+          <w:sz w:val="22"/>
+          <w:szCs w:val="22"/>
         </w:rPr>
         <w:t>:</w:t>
       </w:r>
@@ -2199,6 +2343,8 @@
         <w:rPr>
           <w:color w:val="000078"/>
           <w:w w:val="105"/>
+          <w:sz w:val="22"/>
+          <w:szCs w:val="22"/>
         </w:rPr>
         <w:t xml:space="preserve"> Nombre del libro.</w:t>
       </w:r>
@@ -2212,21 +2358,69 @@
         <w:rPr>
           <w:color w:val="000078"/>
           <w:w w:val="105"/>
-        </w:rPr>
-      </w:pPr>
-      <w:r>
-        <w:rPr>
-          <w:color w:val="000078"/>
-          <w:w w:val="105"/>
-        </w:rPr>
-        <w:t>Autor:</w:t>
-      </w:r>
-      <w:r>
-        <w:rPr>
-          <w:color w:val="000078"/>
-          <w:w w:val="105"/>
-        </w:rPr>
-        <w:t xml:space="preserve"> Autor del libro.</w:t>
+          <w:sz w:val="22"/>
+          <w:szCs w:val="22"/>
+        </w:rPr>
+      </w:pPr>
+      <w:r>
+        <w:rPr>
+          <w:b/>
+          <w:bCs/>
+          <w:color w:val="000078"/>
+          <w:w w:val="105"/>
+          <w:sz w:val="22"/>
+          <w:szCs w:val="22"/>
+        </w:rPr>
+        <w:t>Autor</w:t>
+      </w:r>
+      <w:r>
+        <w:rPr>
+          <w:b/>
+          <w:bCs/>
+          <w:color w:val="000078"/>
+          <w:w w:val="105"/>
+          <w:sz w:val="22"/>
+          <w:szCs w:val="22"/>
+        </w:rPr>
+        <w:t xml:space="preserve"> (es)</w:t>
+      </w:r>
+      <w:r>
+        <w:rPr>
+          <w:b/>
+          <w:bCs/>
+          <w:color w:val="000078"/>
+          <w:w w:val="105"/>
+          <w:sz w:val="22"/>
+          <w:szCs w:val="22"/>
+        </w:rPr>
+        <w:t>:</w:t>
+      </w:r>
+      <w:r>
+        <w:rPr>
+          <w:color w:val="000078"/>
+          <w:w w:val="105"/>
+          <w:sz w:val="22"/>
+          <w:szCs w:val="22"/>
+        </w:rPr>
+        <w:t xml:space="preserve"> Autor</w:t>
+      </w:r>
+      <w:r>
+        <w:rPr>
+          <w:color w:val="000078"/>
+          <w:w w:val="105"/>
+          <w:sz w:val="22"/>
+          <w:szCs w:val="22"/>
+        </w:rPr>
+        <w:t xml:space="preserve"> (es)</w:t>
+      </w:r>
+      <w:r>
+        <w:rPr>
+          <w:color w:val="000078"/>
+          <w:w w:val="105"/>
+          <w:sz w:val="22"/>
+          <w:szCs w:val="22"/>
+        </w:rPr>
+        <w:t xml:space="preserve"> del libro.</w:t>
       </w:r>
     </w:p>
     <w:p>
@@ -2238,12 +2432,18 @@
         <w:rPr>
           <w:color w:val="000078"/>
           <w:w w:val="105"/>
-        </w:rPr>
-      </w:pPr>
-      <w:r>
-        <w:rPr>
-          <w:color w:val="000078"/>
-          <w:w w:val="105"/>
+          <w:sz w:val="22"/>
+          <w:szCs w:val="22"/>
+        </w:rPr>
+      </w:pPr>
+      <w:r>
+        <w:rPr>
+          <w:b/>
+          <w:bCs/>
+          <w:color w:val="000078"/>
+          <w:w w:val="105"/>
+          <w:sz w:val="22"/>
+          <w:szCs w:val="22"/>
         </w:rPr>
         <w:t>Tema:</w:t>
       </w:r>
@@ -2251,6 +2451,8 @@
         <w:rPr>
           <w:color w:val="000078"/>
           <w:w w:val="105"/>
+          <w:sz w:val="22"/>
+          <w:szCs w:val="22"/>
         </w:rPr>
         <w:t xml:space="preserve"> Tema del que se trata el libro.</w:t>
       </w:r>
@@ -2264,12 +2466,18 @@
         <w:rPr>
           <w:color w:val="000078"/>
           <w:w w:val="105"/>
-        </w:rPr>
-      </w:pPr>
-      <w:r>
-        <w:rPr>
-          <w:color w:val="000078"/>
-          <w:w w:val="105"/>
+          <w:sz w:val="22"/>
+          <w:szCs w:val="22"/>
+        </w:rPr>
+      </w:pPr>
+      <w:r>
+        <w:rPr>
+          <w:b/>
+          <w:bCs/>
+          <w:color w:val="000078"/>
+          <w:w w:val="105"/>
+          <w:sz w:val="22"/>
+          <w:szCs w:val="22"/>
         </w:rPr>
         <w:t>Categoría:</w:t>
       </w:r>
@@ -2277,6 +2485,8 @@
         <w:rPr>
           <w:color w:val="000078"/>
           <w:w w:val="105"/>
+          <w:sz w:val="22"/>
+          <w:szCs w:val="22"/>
         </w:rPr>
         <w:t xml:space="preserve"> Sección en la que aparece el libro dentro de la web.</w:t>
       </w:r>
@@ -2290,12 +2500,18 @@
         <w:rPr>
           <w:color w:val="000078"/>
           <w:w w:val="105"/>
-        </w:rPr>
-      </w:pPr>
-      <w:r>
-        <w:rPr>
-          <w:color w:val="000078"/>
-          <w:w w:val="105"/>
+          <w:sz w:val="22"/>
+          <w:szCs w:val="22"/>
+        </w:rPr>
+      </w:pPr>
+      <w:r>
+        <w:rPr>
+          <w:b/>
+          <w:bCs/>
+          <w:color w:val="000078"/>
+          <w:w w:val="105"/>
+          <w:sz w:val="22"/>
+          <w:szCs w:val="22"/>
         </w:rPr>
         <w:t>Editorial:</w:t>
       </w:r>
@@ -2303,6 +2519,8 @@
         <w:rPr>
           <w:color w:val="000078"/>
           <w:w w:val="105"/>
+          <w:sz w:val="22"/>
+          <w:szCs w:val="22"/>
         </w:rPr>
         <w:t xml:space="preserve"> Editorial del libro.</w:t>
       </w:r>
@@ -2316,30 +2534,52 @@
         <w:rPr>
           <w:color w:val="000078"/>
           <w:w w:val="105"/>
-        </w:rPr>
-      </w:pPr>
-      <w:proofErr w:type="spellStart"/>
-      <w:r>
-        <w:rPr>
-          <w:color w:val="000078"/>
-          <w:w w:val="105"/>
-        </w:rPr>
-        <w:t>Numero_Paginas</w:t>
-      </w:r>
-      <w:proofErr w:type="spellEnd"/>
-      <w:r>
-        <w:rPr>
-          <w:color w:val="000078"/>
-          <w:w w:val="105"/>
-        </w:rPr>
-        <w:t>:</w:t>
-      </w:r>
-      <w:r>
-        <w:rPr>
-          <w:color w:val="000078"/>
-          <w:w w:val="105"/>
-        </w:rPr>
-        <w:t xml:space="preserve"> Número de páginas del libro.</w:t>
+          <w:sz w:val="22"/>
+          <w:szCs w:val="22"/>
+          <w:highlight w:val="yellow"/>
+        </w:rPr>
+      </w:pPr>
+      <w:r>
+        <w:rPr>
+          <w:b/>
+          <w:bCs/>
+          <w:color w:val="000078"/>
+          <w:w w:val="105"/>
+          <w:sz w:val="22"/>
+          <w:szCs w:val="22"/>
+          <w:highlight w:val="yellow"/>
+        </w:rPr>
+        <w:t>ISBN:</w:t>
+      </w:r>
+      <w:r>
+        <w:rPr>
+          <w:color w:val="000078"/>
+          <w:w w:val="105"/>
+          <w:sz w:val="22"/>
+          <w:szCs w:val="22"/>
+          <w:highlight w:val="yellow"/>
+        </w:rPr>
+        <w:t xml:space="preserve"> Identificador ISBN del libr</w:t>
+      </w:r>
+      <w:r>
+        <w:rPr>
+          <w:color w:val="000078"/>
+          <w:w w:val="105"/>
+          <w:sz w:val="22"/>
+          <w:szCs w:val="22"/>
+          <w:highlight w:val="yellow"/>
+        </w:rPr>
+        <w:t>o</w:t>
+      </w:r>
+      <w:r>
+        <w:rPr>
+          <w:color w:val="000078"/>
+          <w:w w:val="105"/>
+          <w:sz w:val="22"/>
+          <w:szCs w:val="22"/>
+          <w:highlight w:val="yellow"/>
+        </w:rPr>
+        <w:t xml:space="preserve"> </w:t>
       </w:r>
     </w:p>
     <w:p>
@@ -2351,21 +2591,34 @@
         <w:rPr>
           <w:color w:val="000078"/>
           <w:w w:val="105"/>
+          <w:sz w:val="22"/>
+          <w:szCs w:val="22"/>
+          <w:highlight w:val="yellow"/>
         </w:rPr>
       </w:pPr>
       <w:proofErr w:type="spellStart"/>
       <w:r>
         <w:rPr>
-          <w:color w:val="000078"/>
-          <w:w w:val="105"/>
-        </w:rPr>
-        <w:t>Precio_Ebook</w:t>
+          <w:b/>
+          <w:bCs/>
+          <w:color w:val="000078"/>
+          <w:w w:val="105"/>
+          <w:sz w:val="22"/>
+          <w:szCs w:val="22"/>
+          <w:highlight w:val="yellow"/>
+        </w:rPr>
+        <w:t>Anio_Copyright</w:t>
       </w:r>
       <w:proofErr w:type="spellEnd"/>
       <w:r>
         <w:rPr>
-          <w:color w:val="000078"/>
-          <w:w w:val="105"/>
+          <w:b/>
+          <w:bCs/>
+          <w:color w:val="000078"/>
+          <w:w w:val="105"/>
+          <w:sz w:val="22"/>
+          <w:szCs w:val="22"/>
+          <w:highlight w:val="yellow"/>
         </w:rPr>
         <w:t>:</w:t>
       </w:r>
@@ -2373,15 +2626,11 @@
         <w:rPr>
           <w:color w:val="000078"/>
           <w:w w:val="105"/>
-        </w:rPr>
-        <w:t xml:space="preserve"> Precio en </w:t>
-      </w:r>
-      <w:r>
-        <w:rPr>
-          <w:color w:val="000078"/>
-          <w:w w:val="105"/>
-        </w:rPr>
-        <w:t>dólares del formato digital.</w:t>
+          <w:sz w:val="22"/>
+          <w:szCs w:val="22"/>
+          <w:highlight w:val="yellow"/>
+        </w:rPr>
+        <w:t xml:space="preserve"> Año del copyright del libro.</w:t>
       </w:r>
     </w:p>
     <w:p>
@@ -2393,28 +2642,51 @@
         <w:rPr>
           <w:color w:val="000078"/>
           <w:w w:val="105"/>
+          <w:sz w:val="22"/>
+          <w:szCs w:val="22"/>
         </w:rPr>
       </w:pPr>
       <w:proofErr w:type="spellStart"/>
       <w:r>
         <w:rPr>
-          <w:color w:val="000078"/>
-          <w:w w:val="105"/>
-        </w:rPr>
-        <w:t>Precio_</w:t>
-      </w:r>
-      <w:r>
-        <w:rPr>
-          <w:color w:val="000078"/>
-          <w:w w:val="105"/>
-        </w:rPr>
-        <w:t>Hardcover</w:t>
+          <w:b/>
+          <w:bCs/>
+          <w:color w:val="000078"/>
+          <w:w w:val="105"/>
+          <w:sz w:val="22"/>
+          <w:szCs w:val="22"/>
+        </w:rPr>
+        <w:t>Numero_P</w:t>
+      </w:r>
+      <w:r>
+        <w:rPr>
+          <w:b/>
+          <w:bCs/>
+          <w:color w:val="000078"/>
+          <w:w w:val="105"/>
+          <w:sz w:val="22"/>
+          <w:szCs w:val="22"/>
+        </w:rPr>
+        <w:t>a</w:t>
+      </w:r>
+      <w:r>
+        <w:rPr>
+          <w:b/>
+          <w:bCs/>
+          <w:color w:val="000078"/>
+          <w:w w:val="105"/>
+          <w:sz w:val="22"/>
+          <w:szCs w:val="22"/>
+        </w:rPr>
+        <w:t>ginas</w:t>
       </w:r>
       <w:proofErr w:type="spellEnd"/>
       <w:r>
         <w:rPr>
           <w:color w:val="000078"/>
           <w:w w:val="105"/>
+          <w:sz w:val="22"/>
+          <w:szCs w:val="22"/>
         </w:rPr>
         <w:t>:</w:t>
       </w:r>
@@ -2422,29 +2694,10 @@
         <w:rPr>
           <w:color w:val="000078"/>
           <w:w w:val="105"/>
-        </w:rPr>
-        <w:t xml:space="preserve"> </w:t>
-      </w:r>
-      <w:r>
-        <w:rPr>
-          <w:color w:val="000078"/>
-          <w:w w:val="105"/>
-        </w:rPr>
-        <w:t xml:space="preserve">Precio en </w:t>
-      </w:r>
-      <w:r>
-        <w:rPr>
-          <w:color w:val="000078"/>
-          <w:w w:val="105"/>
-        </w:rPr>
-        <w:t xml:space="preserve">dólares del formato </w:t>
-      </w:r>
-      <w:r>
-        <w:rPr>
-          <w:color w:val="000078"/>
-          <w:w w:val="105"/>
-        </w:rPr>
-        <w:t>físico.</w:t>
+          <w:sz w:val="22"/>
+          <w:szCs w:val="22"/>
+        </w:rPr>
+        <w:t xml:space="preserve"> Número de páginas del libro.</w:t>
       </w:r>
     </w:p>
     <w:p>
@@ -2456,23 +2709,64 @@
         <w:rPr>
           <w:color w:val="000078"/>
           <w:w w:val="105"/>
+          <w:sz w:val="22"/>
+          <w:szCs w:val="22"/>
         </w:rPr>
       </w:pPr>
       <w:proofErr w:type="spellStart"/>
       <w:r>
         <w:rPr>
-          <w:color w:val="000078"/>
-          <w:w w:val="105"/>
-        </w:rPr>
-        <w:t>Tipo_Formato</w:t>
+          <w:b/>
+          <w:bCs/>
+          <w:color w:val="000078"/>
+          <w:w w:val="105"/>
+          <w:sz w:val="22"/>
+          <w:szCs w:val="22"/>
+        </w:rPr>
+        <w:t>Precio_E</w:t>
+      </w:r>
+      <w:r>
+        <w:rPr>
+          <w:b/>
+          <w:bCs/>
+          <w:color w:val="000078"/>
+          <w:w w:val="105"/>
+          <w:sz w:val="22"/>
+          <w:szCs w:val="22"/>
+        </w:rPr>
+        <w:t>B</w:t>
+      </w:r>
+      <w:r>
+        <w:rPr>
+          <w:b/>
+          <w:bCs/>
+          <w:color w:val="000078"/>
+          <w:w w:val="105"/>
+          <w:sz w:val="22"/>
+          <w:szCs w:val="22"/>
+        </w:rPr>
+        <w:t>ook</w:t>
       </w:r>
       <w:proofErr w:type="spellEnd"/>
       <w:r>
         <w:rPr>
-          <w:color w:val="000078"/>
-          <w:w w:val="105"/>
-        </w:rPr>
-        <w:t>: Identificador si el libro esta solo en formato digital (1), físico (2) o ambos (3).</w:t>
+          <w:b/>
+          <w:bCs/>
+          <w:color w:val="000078"/>
+          <w:w w:val="105"/>
+          <w:sz w:val="22"/>
+          <w:szCs w:val="22"/>
+        </w:rPr>
+        <w:t>:</w:t>
+      </w:r>
+      <w:r>
+        <w:rPr>
+          <w:color w:val="000078"/>
+          <w:w w:val="105"/>
+          <w:sz w:val="22"/>
+          <w:szCs w:val="22"/>
+        </w:rPr>
+        <w:t xml:space="preserve"> Precio en dólares del formato digital.</w:t>
       </w:r>
     </w:p>
     <w:p>
@@ -2484,8 +2778,43 @@
         <w:rPr>
           <w:color w:val="000078"/>
           <w:w w:val="105"/>
-        </w:rPr>
-      </w:pPr>
+          <w:sz w:val="22"/>
+          <w:szCs w:val="22"/>
+        </w:rPr>
+      </w:pPr>
+      <w:proofErr w:type="spellStart"/>
+      <w:r>
+        <w:rPr>
+          <w:b/>
+          <w:bCs/>
+          <w:color w:val="000078"/>
+          <w:w w:val="105"/>
+          <w:sz w:val="22"/>
+          <w:szCs w:val="22"/>
+        </w:rPr>
+        <w:t>Precio_Hardcover</w:t>
+      </w:r>
+      <w:proofErr w:type="spellEnd"/>
+      <w:r>
+        <w:rPr>
+          <w:b/>
+          <w:bCs/>
+          <w:color w:val="000078"/>
+          <w:w w:val="105"/>
+          <w:sz w:val="22"/>
+          <w:szCs w:val="22"/>
+        </w:rPr>
+        <w:t>:</w:t>
+      </w:r>
+      <w:r>
+        <w:rPr>
+          <w:color w:val="000078"/>
+          <w:w w:val="105"/>
+          <w:sz w:val="22"/>
+          <w:szCs w:val="22"/>
+        </w:rPr>
+        <w:t xml:space="preserve"> Precio en dólares del formato físico.</w:t>
+      </w:r>
     </w:p>
     <w:p>
       <w:pPr>
@@ -2496,8 +2825,90 @@
         <w:rPr>
           <w:color w:val="000078"/>
           <w:w w:val="105"/>
-        </w:rPr>
-      </w:pPr>
+          <w:sz w:val="22"/>
+          <w:szCs w:val="22"/>
+        </w:rPr>
+      </w:pPr>
+      <w:proofErr w:type="spellStart"/>
+      <w:r>
+        <w:rPr>
+          <w:b/>
+          <w:bCs/>
+          <w:color w:val="000078"/>
+          <w:w w:val="105"/>
+          <w:sz w:val="22"/>
+          <w:szCs w:val="22"/>
+          <w:highlight w:val="yellow"/>
+        </w:rPr>
+        <w:t>Precio_</w:t>
+      </w:r>
+      <w:r>
+        <w:rPr>
+          <w:b/>
+          <w:bCs/>
+          <w:color w:val="000078"/>
+          <w:w w:val="105"/>
+          <w:sz w:val="22"/>
+          <w:szCs w:val="22"/>
+          <w:highlight w:val="yellow"/>
+        </w:rPr>
+        <w:t>Soft</w:t>
+      </w:r>
+      <w:r>
+        <w:rPr>
+          <w:b/>
+          <w:bCs/>
+          <w:color w:val="000078"/>
+          <w:w w:val="105"/>
+          <w:sz w:val="22"/>
+          <w:szCs w:val="22"/>
+          <w:highlight w:val="yellow"/>
+        </w:rPr>
+        <w:t>cover</w:t>
+      </w:r>
+      <w:proofErr w:type="spellEnd"/>
+      <w:r>
+        <w:rPr>
+          <w:b/>
+          <w:bCs/>
+          <w:color w:val="000078"/>
+          <w:w w:val="105"/>
+          <w:sz w:val="22"/>
+          <w:szCs w:val="22"/>
+          <w:highlight w:val="yellow"/>
+        </w:rPr>
+        <w:t>:</w:t>
+      </w:r>
+      <w:r>
+        <w:rPr>
+          <w:color w:val="000078"/>
+          <w:w w:val="105"/>
+          <w:sz w:val="22"/>
+          <w:szCs w:val="22"/>
+          <w:highlight w:val="yellow"/>
+        </w:rPr>
+        <w:t xml:space="preserve"> Precio en dólares del formato </w:t>
+      </w:r>
+      <w:r>
+        <w:rPr>
+          <w:color w:val="000078"/>
+          <w:w w:val="105"/>
+          <w:sz w:val="22"/>
+          <w:szCs w:val="22"/>
+          <w:highlight w:val="yellow"/>
+        </w:rPr>
+        <w:t>tapa blanda</w:t>
+      </w:r>
+      <w:r>
+        <w:rPr>
+          <w:color w:val="000078"/>
+          <w:w w:val="105"/>
+          <w:sz w:val="22"/>
+          <w:szCs w:val="22"/>
+          <w:highlight w:val="yellow"/>
+        </w:rPr>
+        <w:t>.</w:t>
+      </w:r>
     </w:p>
     <w:p>
       <w:pPr>
@@ -2508,8 +2919,33 @@
         <w:rPr>
           <w:color w:val="000078"/>
           <w:w w:val="105"/>
-        </w:rPr>
-      </w:pPr>
+          <w:sz w:val="22"/>
+          <w:szCs w:val="22"/>
+        </w:rPr>
+      </w:pPr>
+      <w:r>
+        <w:rPr>
+          <w:b/>
+          <w:bCs/>
+          <w:color w:val="000078"/>
+          <w:w w:val="105"/>
+          <w:sz w:val="22"/>
+          <w:szCs w:val="22"/>
+          <w:highlight w:val="yellow"/>
+        </w:rPr>
+        <w:lastRenderedPageBreak/>
+        <w:t>Online</w:t>
+      </w:r>
+      <w:r>
+        <w:rPr>
+          <w:color w:val="000078"/>
+          <w:w w:val="105"/>
+          <w:sz w:val="22"/>
+          <w:szCs w:val="22"/>
+          <w:highlight w:val="yellow"/>
+        </w:rPr>
+        <w:t>: ¿Tiene acceso online?</w:t>
+      </w:r>
     </w:p>
     <w:p>
       <w:pPr>
@@ -2520,8 +2956,122 @@
         <w:rPr>
           <w:color w:val="000078"/>
           <w:w w:val="105"/>
-        </w:rPr>
-      </w:pPr>
+          <w:sz w:val="22"/>
+          <w:szCs w:val="22"/>
+        </w:rPr>
+      </w:pPr>
+      <w:proofErr w:type="spellStart"/>
+      <w:r>
+        <w:rPr>
+          <w:color w:val="000078"/>
+          <w:w w:val="105"/>
+          <w:sz w:val="22"/>
+          <w:szCs w:val="22"/>
+          <w:highlight w:val="yellow"/>
+        </w:rPr>
+        <w:t>Tipo_Formato</w:t>
+      </w:r>
+      <w:proofErr w:type="spellEnd"/>
+      <w:r>
+        <w:rPr>
+          <w:color w:val="000078"/>
+          <w:w w:val="105"/>
+          <w:sz w:val="22"/>
+          <w:szCs w:val="22"/>
+          <w:highlight w:val="yellow"/>
+        </w:rPr>
+        <w:t>: Identificador si el libro esta solo en formato digital (1), físico (2)</w:t>
+      </w:r>
+      <w:r>
+        <w:rPr>
+          <w:color w:val="000078"/>
+          <w:w w:val="105"/>
+          <w:sz w:val="22"/>
+          <w:szCs w:val="22"/>
+          <w:highlight w:val="yellow"/>
+        </w:rPr>
+        <w:t>, online (3)</w:t>
+      </w:r>
+      <w:r>
+        <w:rPr>
+          <w:color w:val="000078"/>
+          <w:w w:val="105"/>
+          <w:sz w:val="22"/>
+          <w:szCs w:val="22"/>
+          <w:highlight w:val="yellow"/>
+        </w:rPr>
+        <w:t>, 2</w:t>
+      </w:r>
+      <w:r>
+        <w:rPr>
+          <w:color w:val="000078"/>
+          <w:w w:val="105"/>
+          <w:sz w:val="22"/>
+          <w:szCs w:val="22"/>
+          <w:highlight w:val="yellow"/>
+        </w:rPr>
+        <w:t xml:space="preserve"> </w:t>
+      </w:r>
+      <w:r>
+        <w:rPr>
+          <w:color w:val="000078"/>
+          <w:w w:val="105"/>
+          <w:sz w:val="22"/>
+          <w:szCs w:val="22"/>
+          <w:highlight w:val="yellow"/>
+        </w:rPr>
+        <w:t>formatos (4) o varios</w:t>
+      </w:r>
+      <w:r>
+        <w:rPr>
+          <w:color w:val="000078"/>
+          <w:w w:val="105"/>
+          <w:sz w:val="22"/>
+          <w:szCs w:val="22"/>
+          <w:highlight w:val="yellow"/>
+        </w:rPr>
+        <w:t xml:space="preserve"> </w:t>
+      </w:r>
+      <w:r>
+        <w:rPr>
+          <w:color w:val="000078"/>
+          <w:w w:val="105"/>
+          <w:sz w:val="22"/>
+          <w:szCs w:val="22"/>
+          <w:highlight w:val="yellow"/>
+        </w:rPr>
+        <w:t xml:space="preserve">formatos </w:t>
+      </w:r>
+      <w:r>
+        <w:rPr>
+          <w:color w:val="000078"/>
+          <w:w w:val="105"/>
+          <w:sz w:val="22"/>
+          <w:szCs w:val="22"/>
+          <w:highlight w:val="yellow"/>
+        </w:rPr>
+        <w:t>(</w:t>
+      </w:r>
+      <w:r>
+        <w:rPr>
+          <w:color w:val="000078"/>
+          <w:w w:val="105"/>
+          <w:sz w:val="22"/>
+          <w:szCs w:val="22"/>
+          <w:highlight w:val="yellow"/>
+        </w:rPr>
+        <w:t>5</w:t>
+      </w:r>
+      <w:r>
+        <w:rPr>
+          <w:color w:val="000078"/>
+          <w:w w:val="105"/>
+          <w:sz w:val="22"/>
+          <w:szCs w:val="22"/>
+          <w:highlight w:val="yellow"/>
+        </w:rPr>
+        <w:t>).</w:t>
+      </w:r>
     </w:p>
     <w:p>
       <w:pPr>
@@ -2532,114 +3082,6 @@
         <w:rPr>
           <w:color w:val="000078"/>
           <w:w w:val="105"/>
-        </w:rPr>
-      </w:pPr>
-    </w:p>
-    <w:p>
-      <w:pPr>
-        <w:pStyle w:val="Textoindependiente"/>
-        <w:spacing w:line="290" w:lineRule="auto"/>
-        <w:ind w:left="361" w:right="217"/>
-        <w:jc w:val="both"/>
-        <w:rPr>
-          <w:color w:val="000078"/>
-          <w:w w:val="105"/>
-        </w:rPr>
-      </w:pPr>
-      <w:r>
-        <w:rPr>
-          <w:color w:val="000078"/>
-          <w:w w:val="105"/>
-        </w:rPr>
-        <w:lastRenderedPageBreak/>
-        <w:t xml:space="preserve">Se ha seleccionado la el sitio web de </w:t>
-      </w:r>
-      <w:proofErr w:type="spellStart"/>
-      <w:r>
-        <w:rPr>
-          <w:color w:val="000078"/>
-          <w:w w:val="105"/>
-        </w:rPr>
-        <w:t>springer</w:t>
-      </w:r>
-      <w:proofErr w:type="spellEnd"/>
-      <w:r>
-        <w:rPr>
-          <w:color w:val="000078"/>
-          <w:w w:val="105"/>
-        </w:rPr>
-        <w:t xml:space="preserve">, ya que ofrece una gama muy amplia de e-books de </w:t>
-      </w:r>
-      <w:r>
-        <w:rPr>
-          <w:color w:val="000078"/>
-          <w:w w:val="105"/>
-        </w:rPr>
-        <w:t>ciencia</w:t>
-      </w:r>
-      <w:r>
-        <w:rPr>
-          <w:color w:val="000078"/>
-          <w:w w:val="105"/>
-        </w:rPr>
-        <w:t xml:space="preserve"> y </w:t>
-      </w:r>
-      <w:r>
-        <w:rPr>
-          <w:color w:val="000078"/>
-          <w:w w:val="105"/>
-        </w:rPr>
-        <w:t>tecnología</w:t>
-      </w:r>
-      <w:r>
-        <w:rPr>
-          <w:color w:val="000078"/>
-          <w:w w:val="105"/>
-        </w:rPr>
-        <w:t>, además de ser una de las</w:t>
-      </w:r>
-      <w:r>
-        <w:rPr>
-          <w:color w:val="000078"/>
-          <w:w w:val="105"/>
-        </w:rPr>
-        <w:t xml:space="preserve"> mayor</w:t>
-      </w:r>
-      <w:r>
-        <w:rPr>
-          <w:color w:val="000078"/>
-          <w:w w:val="105"/>
-        </w:rPr>
-        <w:t>es</w:t>
-      </w:r>
-      <w:r>
-        <w:rPr>
-          <w:color w:val="000078"/>
-          <w:w w:val="105"/>
-        </w:rPr>
-        <w:t xml:space="preserve"> editoriales de libros y la segunda más grande a nivel mundial en publicaciones científicas</w:t>
-      </w:r>
-      <w:r>
-        <w:rPr>
-          <w:color w:val="000078"/>
-          <w:w w:val="105"/>
-        </w:rPr>
-        <w:t xml:space="preserve">. </w:t>
-      </w:r>
-    </w:p>
-    <w:p>
-      <w:pPr>
-        <w:pStyle w:val="Textoindependiente"/>
-        <w:spacing w:line="290" w:lineRule="auto"/>
-        <w:ind w:right="217"/>
-        <w:jc w:val="both"/>
-        <w:rPr>
-          <w:b/>
-          <w:bCs/>
-          <w:color w:val="000078"/>
-          <w:w w:val="105"/>
-          <w:sz w:val="24"/>
-          <w:szCs w:val="24"/>
         </w:rPr>
       </w:pPr>
     </w:p>
@@ -2695,67 +3137,43 @@
         <w:rPr>
           <w:color w:val="000078"/>
           <w:w w:val="105"/>
-        </w:rPr>
-      </w:pPr>
-      <w:r>
-        <w:rPr>
-          <w:color w:val="000078"/>
-          <w:w w:val="105"/>
+          <w:sz w:val="22"/>
+          <w:szCs w:val="22"/>
+        </w:rPr>
+      </w:pPr>
+      <w:r>
+        <w:rPr>
+          <w:color w:val="000078"/>
+          <w:w w:val="105"/>
+          <w:sz w:val="22"/>
+          <w:szCs w:val="22"/>
         </w:rPr>
         <w:t xml:space="preserve">La información ha sido obtenida desde la web de </w:t>
       </w:r>
-      <w:proofErr w:type="spellStart"/>
-      <w:r>
-        <w:rPr>
-          <w:color w:val="000078"/>
-          <w:w w:val="105"/>
-        </w:rPr>
-        <w:t>springer</w:t>
-      </w:r>
-      <w:proofErr w:type="spellEnd"/>
-      <w:r>
-        <w:rPr>
-          <w:color w:val="000078"/>
-          <w:w w:val="105"/>
-        </w:rPr>
-        <w:t xml:space="preserve"> la cual consideramos de gran valor, ya que es que una de las más completas del ámbito científico con miles de libros publicados a la venta lo que nos ha ayudado a poder generar el </w:t>
-      </w:r>
-      <w:proofErr w:type="spellStart"/>
-      <w:r>
-        <w:rPr>
-          <w:color w:val="000078"/>
-          <w:w w:val="105"/>
-        </w:rPr>
-        <w:t>dataset</w:t>
-      </w:r>
-      <w:proofErr w:type="spellEnd"/>
-      <w:r>
-        <w:rPr>
-          <w:color w:val="000078"/>
-          <w:w w:val="105"/>
-        </w:rPr>
-        <w:t xml:space="preserve"> que responde a los cuestionamientos ya mencionados. Para le extracción de la información hemos usado el lenguaje Python combinado con técnicas de web </w:t>
-      </w:r>
-      <w:proofErr w:type="spellStart"/>
-      <w:r>
-        <w:rPr>
-          <w:color w:val="000078"/>
-          <w:w w:val="105"/>
-        </w:rPr>
-        <w:t>scraping</w:t>
-      </w:r>
-      <w:proofErr w:type="spellEnd"/>
-      <w:r>
-        <w:rPr>
-          <w:color w:val="000078"/>
-          <w:w w:val="105"/>
-        </w:rPr>
-        <w:t xml:space="preserve"> presentadas en el </w:t>
-      </w:r>
-      <w:r>
-        <w:rPr>
-          <w:color w:val="000078"/>
-          <w:w w:val="105"/>
+      <w:r>
+        <w:rPr>
+          <w:color w:val="000078"/>
+          <w:w w:val="105"/>
+          <w:sz w:val="22"/>
+          <w:szCs w:val="22"/>
+        </w:rPr>
+        <w:t>S</w:t>
+      </w:r>
+      <w:r>
+        <w:rPr>
+          <w:color w:val="000078"/>
+          <w:w w:val="105"/>
+          <w:sz w:val="22"/>
+          <w:szCs w:val="22"/>
+        </w:rPr>
+        <w:t xml:space="preserve">pringer la cual consideramos de gran valor, ya que es que una de las más completas del ámbito científico con miles de libros publicados a la venta lo que nos ha ayudado a poder generar el dataset que responde a los cuestionamientos ya mencionados. Para le extracción de la información hemos usado el lenguaje Python combinado con técnicas de web scraping presentadas en el </w:t>
+      </w:r>
+      <w:r>
+        <w:rPr>
+          <w:color w:val="000078"/>
+          <w:w w:val="105"/>
+          <w:sz w:val="22"/>
+          <w:szCs w:val="22"/>
         </w:rPr>
         <w:t>aula.</w:t>
       </w:r>
@@ -2828,14 +3246,120 @@
         <w:rPr>
           <w:color w:val="000078"/>
           <w:w w:val="105"/>
-        </w:rPr>
-      </w:pPr>
-      <w:r>
-        <w:rPr>
-          <w:color w:val="000078"/>
-          <w:w w:val="105"/>
-        </w:rPr>
-        <w:t xml:space="preserve">Hemos elegido estos datos porque responde fácilmente en que formato de libro es más conveniente comprar, si los precios han variado o que nuevos libros se han integrado al catálogo. </w:t>
+          <w:sz w:val="22"/>
+          <w:szCs w:val="22"/>
+          <w:highlight w:val="yellow"/>
+        </w:rPr>
+      </w:pPr>
+      <w:r>
+        <w:rPr>
+          <w:color w:val="000078"/>
+          <w:w w:val="105"/>
+          <w:sz w:val="22"/>
+          <w:szCs w:val="22"/>
+          <w:highlight w:val="yellow"/>
+        </w:rPr>
+        <w:t>Hemos elegido estos datos porque responde fácilmente en qu</w:t>
+      </w:r>
+      <w:r>
+        <w:rPr>
+          <w:color w:val="000078"/>
+          <w:w w:val="105"/>
+          <w:sz w:val="22"/>
+          <w:szCs w:val="22"/>
+          <w:highlight w:val="yellow"/>
+        </w:rPr>
+        <w:t>é</w:t>
+      </w:r>
+      <w:r>
+        <w:rPr>
+          <w:color w:val="000078"/>
+          <w:w w:val="105"/>
+          <w:sz w:val="22"/>
+          <w:szCs w:val="22"/>
+          <w:highlight w:val="yellow"/>
+        </w:rPr>
+        <w:t xml:space="preserve"> formato de libro es más conveniente comprar</w:t>
+      </w:r>
+      <w:r>
+        <w:rPr>
+          <w:color w:val="000078"/>
+          <w:w w:val="105"/>
+          <w:sz w:val="22"/>
+          <w:szCs w:val="22"/>
+          <w:highlight w:val="yellow"/>
+        </w:rPr>
+        <w:t xml:space="preserve"> de acuerdo con los precios.</w:t>
+      </w:r>
+    </w:p>
+    <w:p>
+      <w:pPr>
+        <w:pStyle w:val="Textoindependiente"/>
+        <w:spacing w:line="290" w:lineRule="auto"/>
+        <w:ind w:left="361" w:right="217"/>
+        <w:jc w:val="both"/>
+        <w:rPr>
+          <w:color w:val="000078"/>
+          <w:w w:val="105"/>
+          <w:sz w:val="22"/>
+          <w:szCs w:val="22"/>
+          <w:highlight w:val="yellow"/>
+        </w:rPr>
+      </w:pPr>
+    </w:p>
+    <w:p>
+      <w:pPr>
+        <w:pStyle w:val="Textoindependiente"/>
+        <w:spacing w:line="290" w:lineRule="auto"/>
+        <w:ind w:left="361" w:right="217"/>
+        <w:jc w:val="both"/>
+        <w:rPr>
+          <w:color w:val="000078"/>
+          <w:w w:val="105"/>
+          <w:sz w:val="22"/>
+          <w:szCs w:val="22"/>
+        </w:rPr>
+      </w:pPr>
+      <w:proofErr w:type="gramStart"/>
+      <w:r>
+        <w:rPr>
+          <w:color w:val="000078"/>
+          <w:w w:val="105"/>
+          <w:sz w:val="22"/>
+          <w:szCs w:val="22"/>
+          <w:highlight w:val="yellow"/>
+        </w:rPr>
+        <w:t>Otra pregunta a responder</w:t>
+      </w:r>
+      <w:proofErr w:type="gramEnd"/>
+      <w:r>
+        <w:rPr>
+          <w:color w:val="000078"/>
+          <w:w w:val="105"/>
+          <w:sz w:val="22"/>
+          <w:szCs w:val="22"/>
+          <w:highlight w:val="yellow"/>
+        </w:rPr>
+        <w:t xml:space="preserve"> es conocer la frecuencia de publicaciones en idioma inglés</w:t>
+      </w:r>
+      <w:r>
+        <w:rPr>
+          <w:color w:val="000078"/>
+          <w:w w:val="105"/>
+          <w:sz w:val="22"/>
+          <w:szCs w:val="22"/>
+          <w:highlight w:val="yellow"/>
+        </w:rPr>
+        <w:t>, de los tópicos que corresponden a la disciplina de Ciencias de la Computación que se han publicado entre 2015 y 2021.</w:t>
+      </w:r>
+      <w:r>
+        <w:rPr>
+          <w:color w:val="000078"/>
+          <w:w w:val="105"/>
+          <w:sz w:val="22"/>
+          <w:szCs w:val="22"/>
+        </w:rPr>
+        <w:t xml:space="preserve"> </w:t>
       </w:r>
     </w:p>
     <w:p>
@@ -2910,201 +3434,411 @@
         <w:rPr>
           <w:color w:val="000078"/>
           <w:w w:val="105"/>
-        </w:rPr>
-      </w:pPr>
-    </w:p>
-    <w:p>
-      <w:pPr>
-        <w:pStyle w:val="Ttulo1"/>
-        <w:tabs>
-          <w:tab w:val="left" w:pos="620"/>
-        </w:tabs>
-        <w:spacing w:before="1"/>
-        <w:ind w:left="0" w:firstLine="0"/>
-        <w:rPr>
-          <w:color w:val="000078"/>
-        </w:rPr>
-      </w:pPr>
-    </w:p>
-    <w:p>
-      <w:pPr>
-        <w:pStyle w:val="Ttulo1"/>
-        <w:tabs>
-          <w:tab w:val="left" w:pos="620"/>
-        </w:tabs>
-        <w:spacing w:before="1"/>
-        <w:ind w:left="0" w:firstLine="0"/>
-        <w:rPr>
-          <w:color w:val="000078"/>
-        </w:rPr>
-      </w:pPr>
-    </w:p>
-    <w:p>
-      <w:pPr>
-        <w:pStyle w:val="Ttulo1"/>
-        <w:tabs>
-          <w:tab w:val="left" w:pos="620"/>
-        </w:tabs>
-        <w:spacing w:before="1"/>
-        <w:ind w:left="0" w:firstLine="0"/>
-        <w:rPr>
-          <w:color w:val="000078"/>
-        </w:rPr>
-      </w:pPr>
-    </w:p>
-    <w:p>
-      <w:pPr>
-        <w:pStyle w:val="Ttulo1"/>
-        <w:tabs>
-          <w:tab w:val="left" w:pos="620"/>
-        </w:tabs>
-        <w:spacing w:before="1"/>
-        <w:ind w:left="0" w:firstLine="0"/>
-        <w:rPr>
-          <w:color w:val="000078"/>
-        </w:rPr>
-      </w:pPr>
-    </w:p>
-    <w:p>
-      <w:pPr>
-        <w:pStyle w:val="Ttulo1"/>
-        <w:tabs>
-          <w:tab w:val="left" w:pos="620"/>
-        </w:tabs>
-        <w:spacing w:before="1"/>
-        <w:ind w:left="0" w:firstLine="0"/>
-        <w:rPr>
-          <w:color w:val="000078"/>
-        </w:rPr>
-      </w:pPr>
-    </w:p>
-    <w:p>
-      <w:pPr>
-        <w:pStyle w:val="Ttulo1"/>
-        <w:tabs>
-          <w:tab w:val="left" w:pos="620"/>
-        </w:tabs>
-        <w:spacing w:before="1"/>
-        <w:ind w:left="0" w:firstLine="0"/>
-        <w:rPr>
-          <w:color w:val="000078"/>
-        </w:rPr>
-      </w:pPr>
-    </w:p>
-    <w:p>
-      <w:pPr>
-        <w:pStyle w:val="Ttulo1"/>
-        <w:tabs>
-          <w:tab w:val="left" w:pos="620"/>
-        </w:tabs>
-        <w:spacing w:before="1"/>
-        <w:ind w:left="0" w:firstLine="0"/>
-        <w:rPr>
-          <w:color w:val="000078"/>
-        </w:rPr>
-      </w:pPr>
-    </w:p>
-    <w:p>
-      <w:pPr>
-        <w:pStyle w:val="Ttulo1"/>
-        <w:tabs>
-          <w:tab w:val="left" w:pos="620"/>
-        </w:tabs>
-        <w:spacing w:before="1"/>
-        <w:ind w:left="0" w:firstLine="0"/>
-        <w:rPr>
-          <w:color w:val="000078"/>
-        </w:rPr>
-      </w:pPr>
-    </w:p>
-    <w:p>
-      <w:pPr>
-        <w:pStyle w:val="Ttulo1"/>
-        <w:tabs>
-          <w:tab w:val="left" w:pos="620"/>
-        </w:tabs>
-        <w:spacing w:before="1"/>
-        <w:ind w:left="0" w:firstLine="0"/>
-        <w:rPr>
-          <w:color w:val="000078"/>
-        </w:rPr>
-      </w:pPr>
-    </w:p>
-    <w:p>
-      <w:pPr>
-        <w:pStyle w:val="Ttulo1"/>
-        <w:tabs>
-          <w:tab w:val="left" w:pos="620"/>
-        </w:tabs>
-        <w:spacing w:before="1"/>
-        <w:ind w:left="0" w:firstLine="0"/>
-        <w:rPr>
-          <w:color w:val="000078"/>
-        </w:rPr>
-      </w:pPr>
-    </w:p>
-    <w:p>
-      <w:pPr>
-        <w:pStyle w:val="Ttulo1"/>
-        <w:tabs>
-          <w:tab w:val="left" w:pos="620"/>
-        </w:tabs>
-        <w:spacing w:before="1"/>
-        <w:ind w:left="0" w:firstLine="0"/>
-        <w:rPr>
-          <w:color w:val="000078"/>
-        </w:rPr>
-      </w:pPr>
-    </w:p>
-    <w:p>
-      <w:pPr>
-        <w:pStyle w:val="Ttulo1"/>
-        <w:tabs>
-          <w:tab w:val="left" w:pos="620"/>
-        </w:tabs>
-        <w:spacing w:before="1"/>
-        <w:ind w:left="0" w:firstLine="0"/>
-        <w:rPr>
-          <w:color w:val="000078"/>
-        </w:rPr>
-      </w:pPr>
-    </w:p>
-    <w:p>
-      <w:pPr>
-        <w:pStyle w:val="Ttulo1"/>
-        <w:tabs>
-          <w:tab w:val="left" w:pos="620"/>
-        </w:tabs>
-        <w:spacing w:before="1"/>
-        <w:ind w:left="0" w:firstLine="0"/>
-        <w:rPr>
-          <w:color w:val="000078"/>
-        </w:rPr>
-      </w:pPr>
-    </w:p>
-    <w:p>
-      <w:pPr>
-        <w:pStyle w:val="Ttulo1"/>
-        <w:tabs>
-          <w:tab w:val="left" w:pos="620"/>
-        </w:tabs>
-        <w:spacing w:before="1"/>
-        <w:ind w:left="0" w:firstLine="0"/>
-        <w:rPr>
-          <w:color w:val="000078"/>
-        </w:rPr>
-      </w:pPr>
-    </w:p>
-    <w:p>
-      <w:pPr>
-        <w:pStyle w:val="Ttulo1"/>
-        <w:tabs>
-          <w:tab w:val="left" w:pos="620"/>
-        </w:tabs>
-        <w:spacing w:before="1"/>
-        <w:ind w:left="0" w:firstLine="0"/>
-        <w:rPr>
-          <w:color w:val="000078"/>
+          <w:sz w:val="22"/>
+          <w:szCs w:val="22"/>
+          <w:highlight w:val="yellow"/>
+        </w:rPr>
+      </w:pPr>
+      <w:r>
+        <w:rPr>
+          <w:color w:val="000078"/>
+          <w:w w:val="105"/>
+          <w:sz w:val="22"/>
+          <w:szCs w:val="22"/>
+          <w:highlight w:val="yellow"/>
+        </w:rPr>
+        <w:t xml:space="preserve">Se ha seleccionado la licencia MIT, ya que es una </w:t>
+      </w:r>
+      <w:r>
+        <w:rPr>
+          <w:color w:val="000078"/>
+          <w:w w:val="105"/>
+          <w:sz w:val="22"/>
+          <w:szCs w:val="22"/>
+          <w:highlight w:val="yellow"/>
+        </w:rPr>
+        <w:t>licencia permisiva breve y simple con condiciones que solo requieren la preservación de los avisos de licencia y derechos de autor. Los trabajos con licencia, las modificaciones y los trabajos más grandes pueden distribuirse bajo diferentes términos y sin código fuente.</w:t>
+      </w:r>
+    </w:p>
+    <w:p>
+      <w:pPr>
+        <w:pStyle w:val="Textoindependiente"/>
+        <w:spacing w:line="290" w:lineRule="auto"/>
+        <w:ind w:left="361" w:right="217"/>
+        <w:jc w:val="both"/>
+        <w:rPr>
+          <w:color w:val="000078"/>
+          <w:w w:val="105"/>
+          <w:sz w:val="22"/>
+          <w:szCs w:val="22"/>
+          <w:highlight w:val="yellow"/>
+        </w:rPr>
+      </w:pPr>
+    </w:p>
+    <w:p>
+      <w:pPr>
+        <w:pStyle w:val="Textoindependiente"/>
+        <w:spacing w:line="290" w:lineRule="auto"/>
+        <w:ind w:left="361" w:right="217"/>
+        <w:jc w:val="both"/>
+        <w:rPr>
+          <w:color w:val="000078"/>
+          <w:w w:val="105"/>
+          <w:sz w:val="22"/>
+          <w:szCs w:val="22"/>
+          <w:highlight w:val="yellow"/>
+        </w:rPr>
+      </w:pPr>
+      <w:r>
+        <w:rPr>
+          <w:color w:val="000078"/>
+          <w:w w:val="105"/>
+          <w:sz w:val="22"/>
+          <w:szCs w:val="22"/>
+          <w:highlight w:val="yellow"/>
+        </w:rPr>
+        <w:t>Permisos</w:t>
+      </w:r>
+    </w:p>
+    <w:p>
+      <w:pPr>
+        <w:pStyle w:val="Textoindependiente"/>
+        <w:numPr>
+          <w:ilvl w:val="0"/>
+          <w:numId w:val="27"/>
+        </w:numPr>
+        <w:spacing w:line="290" w:lineRule="auto"/>
+        <w:ind w:right="217"/>
+        <w:jc w:val="both"/>
+        <w:rPr>
+          <w:color w:val="000078"/>
+          <w:w w:val="105"/>
+          <w:sz w:val="22"/>
+          <w:szCs w:val="22"/>
+          <w:highlight w:val="yellow"/>
+        </w:rPr>
+      </w:pPr>
+      <w:r>
+        <w:rPr>
+          <w:color w:val="000078"/>
+          <w:w w:val="105"/>
+          <w:sz w:val="22"/>
+          <w:szCs w:val="22"/>
+          <w:highlight w:val="yellow"/>
+        </w:rPr>
+        <w:t>Uso comercial</w:t>
+      </w:r>
+    </w:p>
+    <w:p>
+      <w:pPr>
+        <w:pStyle w:val="Textoindependiente"/>
+        <w:numPr>
+          <w:ilvl w:val="0"/>
+          <w:numId w:val="27"/>
+        </w:numPr>
+        <w:spacing w:line="290" w:lineRule="auto"/>
+        <w:ind w:right="217"/>
+        <w:jc w:val="both"/>
+        <w:rPr>
+          <w:color w:val="000078"/>
+          <w:w w:val="105"/>
+          <w:sz w:val="22"/>
+          <w:szCs w:val="22"/>
+          <w:highlight w:val="yellow"/>
+        </w:rPr>
+      </w:pPr>
+      <w:r>
+        <w:rPr>
+          <w:color w:val="000078"/>
+          <w:w w:val="105"/>
+          <w:sz w:val="22"/>
+          <w:szCs w:val="22"/>
+          <w:highlight w:val="yellow"/>
+        </w:rPr>
+        <w:t>Modificación</w:t>
+      </w:r>
+    </w:p>
+    <w:p>
+      <w:pPr>
+        <w:pStyle w:val="Textoindependiente"/>
+        <w:numPr>
+          <w:ilvl w:val="0"/>
+          <w:numId w:val="27"/>
+        </w:numPr>
+        <w:spacing w:line="290" w:lineRule="auto"/>
+        <w:ind w:right="217"/>
+        <w:jc w:val="both"/>
+        <w:rPr>
+          <w:color w:val="000078"/>
+          <w:w w:val="105"/>
+          <w:sz w:val="22"/>
+          <w:szCs w:val="22"/>
+          <w:highlight w:val="yellow"/>
+        </w:rPr>
+      </w:pPr>
+      <w:r>
+        <w:rPr>
+          <w:color w:val="000078"/>
+          <w:w w:val="105"/>
+          <w:sz w:val="22"/>
+          <w:szCs w:val="22"/>
+          <w:highlight w:val="yellow"/>
+        </w:rPr>
+        <w:t>Distribución</w:t>
+      </w:r>
+    </w:p>
+    <w:p>
+      <w:pPr>
+        <w:pStyle w:val="Textoindependiente"/>
+        <w:numPr>
+          <w:ilvl w:val="0"/>
+          <w:numId w:val="27"/>
+        </w:numPr>
+        <w:spacing w:line="290" w:lineRule="auto"/>
+        <w:ind w:right="217"/>
+        <w:jc w:val="both"/>
+        <w:rPr>
+          <w:color w:val="000078"/>
+          <w:w w:val="105"/>
+          <w:sz w:val="22"/>
+          <w:szCs w:val="22"/>
+          <w:highlight w:val="yellow"/>
+        </w:rPr>
+      </w:pPr>
+      <w:r>
+        <w:rPr>
+          <w:color w:val="000078"/>
+          <w:w w:val="105"/>
+          <w:sz w:val="22"/>
+          <w:szCs w:val="22"/>
+          <w:highlight w:val="yellow"/>
+        </w:rPr>
+        <w:t>Uso privado</w:t>
+      </w:r>
+    </w:p>
+    <w:p>
+      <w:pPr>
+        <w:pStyle w:val="Textoindependiente"/>
+        <w:spacing w:line="290" w:lineRule="auto"/>
+        <w:ind w:left="361" w:right="217"/>
+        <w:jc w:val="both"/>
+        <w:rPr>
+          <w:color w:val="000078"/>
+          <w:w w:val="105"/>
+          <w:sz w:val="22"/>
+          <w:szCs w:val="22"/>
+          <w:highlight w:val="yellow"/>
+        </w:rPr>
+      </w:pPr>
+    </w:p>
+    <w:p>
+      <w:pPr>
+        <w:pStyle w:val="Textoindependiente"/>
+        <w:spacing w:line="290" w:lineRule="auto"/>
+        <w:ind w:left="361" w:right="217"/>
+        <w:jc w:val="both"/>
+        <w:rPr>
+          <w:color w:val="000078"/>
+          <w:w w:val="105"/>
+          <w:sz w:val="22"/>
+          <w:szCs w:val="22"/>
+          <w:highlight w:val="yellow"/>
+        </w:rPr>
+      </w:pPr>
+      <w:r>
+        <w:rPr>
+          <w:color w:val="000078"/>
+          <w:w w:val="105"/>
+          <w:sz w:val="22"/>
+          <w:szCs w:val="22"/>
+          <w:highlight w:val="yellow"/>
+        </w:rPr>
+        <w:t>Limitaciones</w:t>
+      </w:r>
+    </w:p>
+    <w:p>
+      <w:pPr>
+        <w:pStyle w:val="Textoindependiente"/>
+        <w:numPr>
+          <w:ilvl w:val="0"/>
+          <w:numId w:val="28"/>
+        </w:numPr>
+        <w:spacing w:line="290" w:lineRule="auto"/>
+        <w:ind w:right="217"/>
+        <w:jc w:val="both"/>
+        <w:rPr>
+          <w:color w:val="000078"/>
+          <w:w w:val="105"/>
+          <w:sz w:val="22"/>
+          <w:szCs w:val="22"/>
+          <w:highlight w:val="yellow"/>
+        </w:rPr>
+      </w:pPr>
+      <w:r>
+        <w:rPr>
+          <w:color w:val="000078"/>
+          <w:w w:val="105"/>
+          <w:sz w:val="22"/>
+          <w:szCs w:val="22"/>
+          <w:highlight w:val="yellow"/>
+        </w:rPr>
+        <w:t>Responsabilidad</w:t>
+      </w:r>
+    </w:p>
+    <w:p>
+      <w:pPr>
+        <w:pStyle w:val="Textoindependiente"/>
+        <w:numPr>
+          <w:ilvl w:val="0"/>
+          <w:numId w:val="28"/>
+        </w:numPr>
+        <w:spacing w:line="290" w:lineRule="auto"/>
+        <w:ind w:right="217"/>
+        <w:jc w:val="both"/>
+        <w:rPr>
+          <w:color w:val="000078"/>
+          <w:w w:val="105"/>
+          <w:sz w:val="22"/>
+          <w:szCs w:val="22"/>
+          <w:highlight w:val="yellow"/>
+        </w:rPr>
+      </w:pPr>
+      <w:r>
+        <w:rPr>
+          <w:color w:val="000078"/>
+          <w:w w:val="105"/>
+          <w:sz w:val="22"/>
+          <w:szCs w:val="22"/>
+          <w:highlight w:val="yellow"/>
+        </w:rPr>
+        <w:t>Garantía</w:t>
+      </w:r>
+    </w:p>
+    <w:p>
+      <w:pPr>
+        <w:pStyle w:val="Textoindependiente"/>
+        <w:spacing w:line="290" w:lineRule="auto"/>
+        <w:ind w:right="217"/>
+        <w:jc w:val="both"/>
+        <w:rPr>
+          <w:color w:val="000078"/>
+          <w:w w:val="105"/>
+          <w:sz w:val="24"/>
+          <w:szCs w:val="24"/>
+        </w:rPr>
+      </w:pPr>
+    </w:p>
+    <w:p>
+      <w:pPr>
+        <w:pStyle w:val="Textoindependiente"/>
+        <w:spacing w:line="290" w:lineRule="auto"/>
+        <w:ind w:right="217"/>
+        <w:jc w:val="both"/>
+        <w:rPr>
+          <w:color w:val="000078"/>
+          <w:w w:val="105"/>
+          <w:sz w:val="24"/>
+          <w:szCs w:val="24"/>
+        </w:rPr>
+      </w:pPr>
+      <w:r>
+        <w:rPr>
+          <w:color w:val="000078"/>
+          <w:w w:val="105"/>
+          <w:sz w:val="24"/>
+          <w:szCs w:val="24"/>
+        </w:rPr>
+        <w:tab/>
+      </w:r>
+    </w:p>
+    <w:p>
+      <w:pPr>
+        <w:pStyle w:val="Textoindependiente"/>
+        <w:spacing w:line="290" w:lineRule="auto"/>
+        <w:ind w:right="217"/>
+        <w:jc w:val="both"/>
+        <w:rPr>
+          <w:color w:val="000078"/>
+          <w:w w:val="105"/>
+          <w:sz w:val="24"/>
+          <w:szCs w:val="24"/>
+        </w:rPr>
+      </w:pPr>
+    </w:p>
+    <w:p>
+      <w:pPr>
+        <w:pStyle w:val="Textoindependiente"/>
+        <w:spacing w:line="290" w:lineRule="auto"/>
+        <w:ind w:right="217"/>
+        <w:jc w:val="both"/>
+        <w:rPr>
+          <w:color w:val="000078"/>
+          <w:w w:val="105"/>
+          <w:sz w:val="24"/>
+          <w:szCs w:val="24"/>
+        </w:rPr>
+      </w:pPr>
+    </w:p>
+    <w:p>
+      <w:pPr>
+        <w:pStyle w:val="Textoindependiente"/>
+        <w:spacing w:line="290" w:lineRule="auto"/>
+        <w:ind w:right="217"/>
+        <w:jc w:val="both"/>
+        <w:rPr>
+          <w:color w:val="000078"/>
+          <w:w w:val="105"/>
+          <w:sz w:val="24"/>
+          <w:szCs w:val="24"/>
+        </w:rPr>
+      </w:pPr>
+    </w:p>
+    <w:p>
+      <w:pPr>
+        <w:pStyle w:val="Textoindependiente"/>
+        <w:spacing w:line="290" w:lineRule="auto"/>
+        <w:ind w:right="217"/>
+        <w:jc w:val="both"/>
+        <w:rPr>
+          <w:color w:val="000078"/>
+          <w:w w:val="105"/>
+          <w:sz w:val="24"/>
+          <w:szCs w:val="24"/>
+        </w:rPr>
+      </w:pPr>
+    </w:p>
+    <w:p>
+      <w:pPr>
+        <w:pStyle w:val="Textoindependiente"/>
+        <w:spacing w:line="290" w:lineRule="auto"/>
+        <w:ind w:right="217"/>
+        <w:jc w:val="both"/>
+        <w:rPr>
+          <w:color w:val="000078"/>
+          <w:w w:val="105"/>
+          <w:sz w:val="24"/>
+          <w:szCs w:val="24"/>
+        </w:rPr>
+      </w:pPr>
+      <w:r>
+        <w:rPr>
+          <w:color w:val="000078"/>
+          <w:w w:val="105"/>
+          <w:sz w:val="24"/>
+          <w:szCs w:val="24"/>
+        </w:rPr>
+        <w:tab/>
+      </w:r>
+    </w:p>
+    <w:p>
+      <w:pPr>
+        <w:pStyle w:val="Textoindependiente"/>
+        <w:spacing w:line="290" w:lineRule="auto"/>
+        <w:ind w:right="217"/>
+        <w:jc w:val="both"/>
+        <w:rPr>
+          <w:color w:val="000078"/>
+          <w:w w:val="105"/>
         </w:rPr>
       </w:pPr>
     </w:p>
@@ -3141,7 +3875,6 @@
         <w:rPr>
           <w:color w:val="000078"/>
         </w:rPr>
-        <w:lastRenderedPageBreak/>
         <w:t>Referencias</w:t>
       </w:r>
       <w:bookmarkEnd w:id="3"/>
@@ -3203,19 +3936,7 @@
           <w:szCs w:val="20"/>
           <w:lang w:val="en-US"/>
         </w:rPr>
-        <w:t>About Springer</w:t>
-      </w:r>
-      <w:r>
-        <w:rPr>
-          <w:i/>
-          <w:iCs/>
-          <w:color w:val="000078"/>
-          <w:w w:val="105"/>
-          <w:sz w:val="20"/>
-          <w:szCs w:val="20"/>
-          <w:lang w:val="en-US"/>
-        </w:rPr>
-        <w:t xml:space="preserve"> </w:t>
+        <w:t xml:space="preserve">About Springer </w:t>
       </w:r>
       <w:r>
         <w:rPr>
@@ -6126,6 +6847,119 @@
     </w:lvl>
   </w:abstractNum>
   <w:abstractNum w:abstractNumId="14" w15:restartNumberingAfterBreak="0">
+    <w:nsid w:val="3A341FD5"/>
+    <w:multiLevelType w:val="hybridMultilevel"/>
+    <w:tmpl w:val="CD82719E"/>
+    <w:lvl w:ilvl="0" w:tplc="04090001">
+      <w:start w:val="1"/>
+      <w:numFmt w:val="bullet"/>
+      <w:lvlText w:val=""/>
+      <w:lvlJc w:val="left"/>
+      <w:pPr>
+        <w:ind w:left="1081" w:hanging="360"/>
+      </w:pPr>
+      <w:rPr>
+        <w:rFonts w:ascii="Symbol" w:hAnsi="Symbol" w:hint="default"/>
+      </w:rPr>
+    </w:lvl>
+    <w:lvl w:ilvl="1" w:tplc="04090003" w:tentative="1">
+      <w:start w:val="1"/>
+      <w:numFmt w:val="bullet"/>
+      <w:lvlText w:val="o"/>
+      <w:lvlJc w:val="left"/>
+      <w:pPr>
+        <w:ind w:left="1801" w:hanging="360"/>
+      </w:pPr>
+      <w:rPr>
+        <w:rFonts w:ascii="Courier New" w:hAnsi="Courier New" w:cs="Courier New" w:hint="default"/>
+      </w:rPr>
+    </w:lvl>
+    <w:lvl w:ilvl="2" w:tplc="04090005" w:tentative="1">
+      <w:start w:val="1"/>
+      <w:numFmt w:val="bullet"/>
+      <w:lvlText w:val=""/>
+      <w:lvlJc w:val="left"/>
+      <w:pPr>
+        <w:ind w:left="2521" w:hanging="360"/>
+      </w:pPr>
+      <w:rPr>
+        <w:rFonts w:ascii="Wingdings" w:hAnsi="Wingdings" w:hint="default"/>
+      </w:rPr>
+    </w:lvl>
+    <w:lvl w:ilvl="3" w:tplc="04090001" w:tentative="1">
+      <w:start w:val="1"/>
+      <w:numFmt w:val="bullet"/>
+      <w:lvlText w:val=""/>
+      <w:lvlJc w:val="left"/>
+      <w:pPr>
+        <w:ind w:left="3241" w:hanging="360"/>
+      </w:pPr>
+      <w:rPr>
+        <w:rFonts w:ascii="Symbol" w:hAnsi="Symbol" w:hint="default"/>
+      </w:rPr>
+    </w:lvl>
+    <w:lvl w:ilvl="4" w:tplc="04090003" w:tentative="1">
+      <w:start w:val="1"/>
+      <w:numFmt w:val="bullet"/>
+      <w:lvlText w:val="o"/>
+      <w:lvlJc w:val="left"/>
+      <w:pPr>
+        <w:ind w:left="3961" w:hanging="360"/>
+      </w:pPr>
+      <w:rPr>
+        <w:rFonts w:ascii="Courier New" w:hAnsi="Courier New" w:cs="Courier New" w:hint="default"/>
+      </w:rPr>
+    </w:lvl>
+    <w:lvl w:ilvl="5" w:tplc="04090005" w:tentative="1">
+      <w:start w:val="1"/>
+      <w:numFmt w:val="bullet"/>
+      <w:lvlText w:val=""/>
+      <w:lvlJc w:val="left"/>
+      <w:pPr>
+        <w:ind w:left="4681" w:hanging="360"/>
+      </w:pPr>
+      <w:rPr>
+        <w:rFonts w:ascii="Wingdings" w:hAnsi="Wingdings" w:hint="default"/>
+      </w:rPr>
+    </w:lvl>
+    <w:lvl w:ilvl="6" w:tplc="04090001" w:tentative="1">
+      <w:start w:val="1"/>
+      <w:numFmt w:val="bullet"/>
+      <w:lvlText w:val=""/>
+      <w:lvlJc w:val="left"/>
+      <w:pPr>
+        <w:ind w:left="5401" w:hanging="360"/>
+      </w:pPr>
+      <w:rPr>
+        <w:rFonts w:ascii="Symbol" w:hAnsi="Symbol" w:hint="default"/>
+      </w:rPr>
+    </w:lvl>
+    <w:lvl w:ilvl="7" w:tplc="04090003" w:tentative="1">
+      <w:start w:val="1"/>
+      <w:numFmt w:val="bullet"/>
+      <w:lvlText w:val="o"/>
+      <w:lvlJc w:val="left"/>
+      <w:pPr>
+        <w:ind w:left="6121" w:hanging="360"/>
+      </w:pPr>
+      <w:rPr>
+        <w:rFonts w:ascii="Courier New" w:hAnsi="Courier New" w:cs="Courier New" w:hint="default"/>
+      </w:rPr>
+    </w:lvl>
+    <w:lvl w:ilvl="8" w:tplc="04090005" w:tentative="1">
+      <w:start w:val="1"/>
+      <w:numFmt w:val="bullet"/>
+      <w:lvlText w:val=""/>
+      <w:lvlJc w:val="left"/>
+      <w:pPr>
+        <w:ind w:left="6841" w:hanging="360"/>
+      </w:pPr>
+      <w:rPr>
+        <w:rFonts w:ascii="Wingdings" w:hAnsi="Wingdings" w:hint="default"/>
+      </w:rPr>
+    </w:lvl>
+  </w:abstractNum>
+  <w:abstractNum w:abstractNumId="15" w15:restartNumberingAfterBreak="0">
     <w:nsid w:val="3B82271D"/>
     <w:multiLevelType w:val="hybridMultilevel"/>
     <w:tmpl w:val="6DE2FF54"/>
@@ -6244,7 +7078,7 @@
       </w:rPr>
     </w:lvl>
   </w:abstractNum>
-  <w:abstractNum w:abstractNumId="15" w15:restartNumberingAfterBreak="0">
+  <w:abstractNum w:abstractNumId="16" w15:restartNumberingAfterBreak="0">
     <w:nsid w:val="44DC6A4F"/>
     <w:multiLevelType w:val="multilevel"/>
     <w:tmpl w:val="6C522702"/>
@@ -6393,7 +7227,7 @@
       </w:rPr>
     </w:lvl>
   </w:abstractNum>
-  <w:abstractNum w:abstractNumId="16" w15:restartNumberingAfterBreak="0">
+  <w:abstractNum w:abstractNumId="17" w15:restartNumberingAfterBreak="0">
     <w:nsid w:val="55D40060"/>
     <w:multiLevelType w:val="hybridMultilevel"/>
     <w:tmpl w:val="43B4CCB6"/>
@@ -6506,7 +7340,7 @@
       </w:rPr>
     </w:lvl>
   </w:abstractNum>
-  <w:abstractNum w:abstractNumId="17" w15:restartNumberingAfterBreak="0">
+  <w:abstractNum w:abstractNumId="18" w15:restartNumberingAfterBreak="0">
     <w:nsid w:val="56A950AC"/>
     <w:multiLevelType w:val="hybridMultilevel"/>
     <w:tmpl w:val="1780105E"/>
@@ -6619,7 +7453,7 @@
       </w:rPr>
     </w:lvl>
   </w:abstractNum>
-  <w:abstractNum w:abstractNumId="18" w15:restartNumberingAfterBreak="0">
+  <w:abstractNum w:abstractNumId="19" w15:restartNumberingAfterBreak="0">
     <w:nsid w:val="57E76FAB"/>
     <w:multiLevelType w:val="hybridMultilevel"/>
     <w:tmpl w:val="9B1E6238"/>
@@ -6732,7 +7566,7 @@
       </w:rPr>
     </w:lvl>
   </w:abstractNum>
-  <w:abstractNum w:abstractNumId="19" w15:restartNumberingAfterBreak="0">
+  <w:abstractNum w:abstractNumId="20" w15:restartNumberingAfterBreak="0">
     <w:nsid w:val="5C271F03"/>
     <w:multiLevelType w:val="hybridMultilevel"/>
     <w:tmpl w:val="ECAE6BB2"/>
@@ -6845,7 +7679,7 @@
       </w:rPr>
     </w:lvl>
   </w:abstractNum>
-  <w:abstractNum w:abstractNumId="20" w15:restartNumberingAfterBreak="0">
+  <w:abstractNum w:abstractNumId="21" w15:restartNumberingAfterBreak="0">
     <w:nsid w:val="617E6B65"/>
     <w:multiLevelType w:val="hybridMultilevel"/>
     <w:tmpl w:val="1AC2C41A"/>
@@ -6962,7 +7796,7 @@
       </w:rPr>
     </w:lvl>
   </w:abstractNum>
-  <w:abstractNum w:abstractNumId="21" w15:restartNumberingAfterBreak="0">
+  <w:abstractNum w:abstractNumId="22" w15:restartNumberingAfterBreak="0">
     <w:nsid w:val="635F0B74"/>
     <w:multiLevelType w:val="hybridMultilevel"/>
     <w:tmpl w:val="2F52AAD2"/>
@@ -7087,7 +7921,7 @@
       </w:rPr>
     </w:lvl>
   </w:abstractNum>
-  <w:abstractNum w:abstractNumId="22" w15:restartNumberingAfterBreak="0">
+  <w:abstractNum w:abstractNumId="23" w15:restartNumberingAfterBreak="0">
     <w:nsid w:val="6F2A61B6"/>
     <w:multiLevelType w:val="hybridMultilevel"/>
     <w:tmpl w:val="AB403148"/>
@@ -7200,7 +8034,120 @@
       </w:rPr>
     </w:lvl>
   </w:abstractNum>
-  <w:abstractNum w:abstractNumId="23" w15:restartNumberingAfterBreak="0">
+  <w:abstractNum w:abstractNumId="24" w15:restartNumberingAfterBreak="0">
+    <w:nsid w:val="72822315"/>
+    <w:multiLevelType w:val="hybridMultilevel"/>
+    <w:tmpl w:val="3C54C000"/>
+    <w:lvl w:ilvl="0" w:tplc="04090001">
+      <w:start w:val="1"/>
+      <w:numFmt w:val="bullet"/>
+      <w:lvlText w:val=""/>
+      <w:lvlJc w:val="left"/>
+      <w:pPr>
+        <w:ind w:left="1081" w:hanging="360"/>
+      </w:pPr>
+      <w:rPr>
+        <w:rFonts w:ascii="Symbol" w:hAnsi="Symbol" w:hint="default"/>
+      </w:rPr>
+    </w:lvl>
+    <w:lvl w:ilvl="1" w:tplc="04090003" w:tentative="1">
+      <w:start w:val="1"/>
+      <w:numFmt w:val="bullet"/>
+      <w:lvlText w:val="o"/>
+      <w:lvlJc w:val="left"/>
+      <w:pPr>
+        <w:ind w:left="1801" w:hanging="360"/>
+      </w:pPr>
+      <w:rPr>
+        <w:rFonts w:ascii="Courier New" w:hAnsi="Courier New" w:cs="Courier New" w:hint="default"/>
+      </w:rPr>
+    </w:lvl>
+    <w:lvl w:ilvl="2" w:tplc="04090005" w:tentative="1">
+      <w:start w:val="1"/>
+      <w:numFmt w:val="bullet"/>
+      <w:lvlText w:val=""/>
+      <w:lvlJc w:val="left"/>
+      <w:pPr>
+        <w:ind w:left="2521" w:hanging="360"/>
+      </w:pPr>
+      <w:rPr>
+        <w:rFonts w:ascii="Wingdings" w:hAnsi="Wingdings" w:hint="default"/>
+      </w:rPr>
+    </w:lvl>
+    <w:lvl w:ilvl="3" w:tplc="04090001" w:tentative="1">
+      <w:start w:val="1"/>
+      <w:numFmt w:val="bullet"/>
+      <w:lvlText w:val=""/>
+      <w:lvlJc w:val="left"/>
+      <w:pPr>
+        <w:ind w:left="3241" w:hanging="360"/>
+      </w:pPr>
+      <w:rPr>
+        <w:rFonts w:ascii="Symbol" w:hAnsi="Symbol" w:hint="default"/>
+      </w:rPr>
+    </w:lvl>
+    <w:lvl w:ilvl="4" w:tplc="04090003" w:tentative="1">
+      <w:start w:val="1"/>
+      <w:numFmt w:val="bullet"/>
+      <w:lvlText w:val="o"/>
+      <w:lvlJc w:val="left"/>
+      <w:pPr>
+        <w:ind w:left="3961" w:hanging="360"/>
+      </w:pPr>
+      <w:rPr>
+        <w:rFonts w:ascii="Courier New" w:hAnsi="Courier New" w:cs="Courier New" w:hint="default"/>
+      </w:rPr>
+    </w:lvl>
+    <w:lvl w:ilvl="5" w:tplc="04090005" w:tentative="1">
+      <w:start w:val="1"/>
+      <w:numFmt w:val="bullet"/>
+      <w:lvlText w:val=""/>
+      <w:lvlJc w:val="left"/>
+      <w:pPr>
+        <w:ind w:left="4681" w:hanging="360"/>
+      </w:pPr>
+      <w:rPr>
+        <w:rFonts w:ascii="Wingdings" w:hAnsi="Wingdings" w:hint="default"/>
+      </w:rPr>
+    </w:lvl>
+    <w:lvl w:ilvl="6" w:tplc="04090001" w:tentative="1">
+      <w:start w:val="1"/>
+      <w:numFmt w:val="bullet"/>
+      <w:lvlText w:val=""/>
+      <w:lvlJc w:val="left"/>
+      <w:pPr>
+        <w:ind w:left="5401" w:hanging="360"/>
+      </w:pPr>
+      <w:rPr>
+        <w:rFonts w:ascii="Symbol" w:hAnsi="Symbol" w:hint="default"/>
+      </w:rPr>
+    </w:lvl>
+    <w:lvl w:ilvl="7" w:tplc="04090003" w:tentative="1">
+      <w:start w:val="1"/>
+      <w:numFmt w:val="bullet"/>
+      <w:lvlText w:val="o"/>
+      <w:lvlJc w:val="left"/>
+      <w:pPr>
+        <w:ind w:left="6121" w:hanging="360"/>
+      </w:pPr>
+      <w:rPr>
+        <w:rFonts w:ascii="Courier New" w:hAnsi="Courier New" w:cs="Courier New" w:hint="default"/>
+      </w:rPr>
+    </w:lvl>
+    <w:lvl w:ilvl="8" w:tplc="04090005" w:tentative="1">
+      <w:start w:val="1"/>
+      <w:numFmt w:val="bullet"/>
+      <w:lvlText w:val=""/>
+      <w:lvlJc w:val="left"/>
+      <w:pPr>
+        <w:ind w:left="6841" w:hanging="360"/>
+      </w:pPr>
+      <w:rPr>
+        <w:rFonts w:ascii="Wingdings" w:hAnsi="Wingdings" w:hint="default"/>
+      </w:rPr>
+    </w:lvl>
+  </w:abstractNum>
+  <w:abstractNum w:abstractNumId="25" w15:restartNumberingAfterBreak="0">
     <w:nsid w:val="75911B0A"/>
     <w:multiLevelType w:val="multilevel"/>
     <w:tmpl w:val="D9321188"/>
@@ -7286,7 +8233,7 @@
       </w:pPr>
     </w:lvl>
   </w:abstractNum>
-  <w:abstractNum w:abstractNumId="24" w15:restartNumberingAfterBreak="0">
+  <w:abstractNum w:abstractNumId="26" w15:restartNumberingAfterBreak="0">
     <w:nsid w:val="76CA6585"/>
     <w:multiLevelType w:val="hybridMultilevel"/>
     <w:tmpl w:val="F36AE258"/>
@@ -7399,7 +8346,7 @@
       </w:rPr>
     </w:lvl>
   </w:abstractNum>
-  <w:abstractNum w:abstractNumId="25" w15:restartNumberingAfterBreak="0">
+  <w:abstractNum w:abstractNumId="27" w15:restartNumberingAfterBreak="0">
     <w:nsid w:val="78E06FEB"/>
     <w:multiLevelType w:val="hybridMultilevel"/>
     <w:tmpl w:val="C05C2816"/>
@@ -7522,46 +8469,46 @@
     <w:abstractNumId w:val="6"/>
   </w:num>
   <w:num w:numId="4">
-    <w:abstractNumId w:val="14"/>
+    <w:abstractNumId w:val="15"/>
   </w:num>
   <w:num w:numId="5">
-    <w:abstractNumId w:val="21"/>
+    <w:abstractNumId w:val="22"/>
   </w:num>
   <w:num w:numId="6">
-    <w:abstractNumId w:val="25"/>
+    <w:abstractNumId w:val="27"/>
   </w:num>
   <w:num w:numId="7">
-    <w:abstractNumId w:val="18"/>
+    <w:abstractNumId w:val="19"/>
   </w:num>
   <w:num w:numId="8">
     <w:abstractNumId w:val="9"/>
   </w:num>
   <w:num w:numId="9">
-    <w:abstractNumId w:val="19"/>
+    <w:abstractNumId w:val="20"/>
   </w:num>
   <w:num w:numId="10">
     <w:abstractNumId w:val="13"/>
   </w:num>
   <w:num w:numId="11">
-    <w:abstractNumId w:val="17"/>
+    <w:abstractNumId w:val="18"/>
   </w:num>
   <w:num w:numId="12">
-    <w:abstractNumId w:val="16"/>
+    <w:abstractNumId w:val="17"/>
   </w:num>
   <w:num w:numId="13">
     <w:abstractNumId w:val="3"/>
   </w:num>
   <w:num w:numId="14">
-    <w:abstractNumId w:val="24"/>
+    <w:abstractNumId w:val="26"/>
   </w:num>
   <w:num w:numId="15">
-    <w:abstractNumId w:val="23"/>
+    <w:abstractNumId w:val="25"/>
   </w:num>
   <w:num w:numId="16">
     <w:abstractNumId w:val="0"/>
   </w:num>
   <w:num w:numId="17">
-    <w:abstractNumId w:val="22"/>
+    <w:abstractNumId w:val="23"/>
   </w:num>
   <w:num w:numId="18">
     <w:abstractNumId w:val="10"/>
@@ -7576,7 +8523,7 @@
     <w:abstractNumId w:val="1"/>
   </w:num>
   <w:num w:numId="22">
-    <w:abstractNumId w:val="20"/>
+    <w:abstractNumId w:val="21"/>
   </w:num>
   <w:num w:numId="23">
     <w:abstractNumId w:val="5"/>
@@ -7588,7 +8535,13 @@
     <w:abstractNumId w:val="7"/>
   </w:num>
   <w:num w:numId="26">
-    <w:abstractNumId w:val="15"/>
+    <w:abstractNumId w:val="16"/>
+  </w:num>
+  <w:num w:numId="27">
+    <w:abstractNumId w:val="24"/>
+  </w:num>
+  <w:num w:numId="28">
+    <w:abstractNumId w:val="14"/>
   </w:num>
 </w:numbering>
 </file>

</xml_diff>